<commit_message>
Ngô Văn Hiếu K57 - CC
</commit_message>
<xml_diff>
--- a/Ngo_Van_Hieu/Xây dựng ứng dụng Với Hadoop.docx
+++ b/Ngo_Van_Hieu/Xây dựng ứng dụng Với Hadoop.docx
@@ -7,15 +7,17 @@
         <w:jc w:val="center"/>
         <w:rPr>
           <w:rFonts w:ascii="Times New Roman" w:hAnsi="Times New Roman" w:cs="Times New Roman"/>
-          <w:sz w:val="36"/>
-          <w:szCs w:val="36"/>
-        </w:rPr>
-      </w:pPr>
-      <w:r>
-        <w:rPr>
-          <w:rFonts w:ascii="Times New Roman" w:hAnsi="Times New Roman" w:cs="Times New Roman"/>
-          <w:sz w:val="36"/>
-          <w:szCs w:val="36"/>
+          <w:b/>
+          <w:sz w:val="32"/>
+          <w:szCs w:val="32"/>
+        </w:rPr>
+      </w:pPr>
+      <w:r>
+        <w:rPr>
+          <w:rFonts w:ascii="Times New Roman" w:hAnsi="Times New Roman" w:cs="Times New Roman"/>
+          <w:b/>
+          <w:sz w:val="32"/>
+          <w:szCs w:val="32"/>
         </w:rPr>
         <w:t xml:space="preserve">Building Applications </w:t>
       </w:r>
@@ -23,8 +25,9 @@
       <w:r>
         <w:rPr>
           <w:rFonts w:ascii="Times New Roman" w:hAnsi="Times New Roman" w:cs="Times New Roman"/>
-          <w:sz w:val="36"/>
-          <w:szCs w:val="36"/>
+          <w:b/>
+          <w:sz w:val="32"/>
+          <w:szCs w:val="32"/>
         </w:rPr>
         <w:t>With</w:t>
       </w:r>
@@ -32,8 +35,9 @@
       <w:r>
         <w:rPr>
           <w:rFonts w:ascii="Times New Roman" w:hAnsi="Times New Roman" w:cs="Times New Roman"/>
-          <w:sz w:val="36"/>
-          <w:szCs w:val="36"/>
+          <w:b/>
+          <w:sz w:val="32"/>
+          <w:szCs w:val="32"/>
         </w:rPr>
         <w:t xml:space="preserve"> Hadoop</w:t>
       </w:r>
@@ -43,37 +47,38 @@
         <w:jc w:val="center"/>
         <w:rPr>
           <w:rFonts w:ascii="Times New Roman" w:hAnsi="Times New Roman" w:cs="Times New Roman"/>
-          <w:sz w:val="32"/>
-          <w:szCs w:val="32"/>
-        </w:rPr>
-      </w:pPr>
-      <w:r>
-        <w:rPr>
-          <w:rFonts w:ascii="Times New Roman" w:hAnsi="Times New Roman" w:cs="Times New Roman"/>
-          <w:sz w:val="32"/>
-          <w:szCs w:val="32"/>
+          <w:sz w:val="28"/>
+          <w:szCs w:val="28"/>
+        </w:rPr>
+      </w:pPr>
+      <w:r>
+        <w:rPr>
+          <w:rFonts w:ascii="Times New Roman" w:hAnsi="Times New Roman" w:cs="Times New Roman"/>
+          <w:sz w:val="28"/>
+          <w:szCs w:val="28"/>
         </w:rPr>
         <w:t>(</w:t>
       </w:r>
       <w:r>
         <w:rPr>
           <w:rFonts w:ascii="Times New Roman" w:hAnsi="Times New Roman" w:cs="Times New Roman"/>
-          <w:sz w:val="32"/>
-          <w:szCs w:val="32"/>
+          <w:sz w:val="28"/>
+          <w:szCs w:val="28"/>
         </w:rPr>
         <w:t>Xây dựng ứng dụng Với Hadoop</w:t>
       </w:r>
       <w:r>
         <w:rPr>
           <w:rFonts w:ascii="Times New Roman" w:hAnsi="Times New Roman" w:cs="Times New Roman"/>
-          <w:sz w:val="32"/>
-          <w:szCs w:val="32"/>
+          <w:sz w:val="28"/>
+          <w:szCs w:val="28"/>
         </w:rPr>
         <w:t>)</w:t>
       </w:r>
     </w:p>
     <w:p>
       <w:pPr>
+        <w:ind w:firstLine="720"/>
         <w:rPr>
           <w:rFonts w:ascii="Times New Roman" w:hAnsi="Times New Roman" w:cs="Times New Roman"/>
           <w:b/>
@@ -87,34 +92,215 @@
       <w:r>
         <w:rPr>
           <w:rFonts w:ascii="Times New Roman" w:hAnsi="Times New Roman" w:cs="Times New Roman"/>
-          <w:i/>
-          <w:sz w:val="26"/>
-          <w:szCs w:val="26"/>
-        </w:rPr>
-        <w:t>Khi xây dựng các ứng dụng sử dụng Hadoop, người ta thường có dữ liệu đầu vào từ các nguồn khác nhau, trong các định dạng khác nhau. </w:t>
-      </w:r>
-      <w:r>
-        <w:rPr>
-          <w:rFonts w:ascii="Times New Roman" w:hAnsi="Times New Roman" w:cs="Times New Roman"/>
           <w:b/>
           <w:i/>
           <w:sz w:val="26"/>
           <w:szCs w:val="26"/>
         </w:rPr>
-        <w:t>Trong bài trình bày của mình, "</w:t>
-      </w:r>
-      <w:hyperlink r:id="rId5" w:history="1">
+        <w:t>Tóm tắt</w:t>
+      </w:r>
+      <w:r>
+        <w:rPr>
+          <w:rFonts w:ascii="Times New Roman" w:hAnsi="Times New Roman" w:cs="Times New Roman"/>
+          <w:i/>
+          <w:sz w:val="26"/>
+          <w:szCs w:val="26"/>
+        </w:rPr>
+        <w:t xml:space="preserve">: </w:t>
+      </w:r>
+      <w:r>
+        <w:rPr>
+          <w:rFonts w:ascii="Times New Roman" w:hAnsi="Times New Roman" w:cs="Times New Roman"/>
+          <w:i/>
+          <w:sz w:val="26"/>
+          <w:szCs w:val="26"/>
+        </w:rPr>
+        <w:t>Khi xây dựng các ứng dụng sử dụng Hadoop, người ta thường có dữ liệu đầu vào từ các nguồn khác nhau, trong các định dạng khác nhau. </w:t>
+      </w:r>
+      <w:r>
+        <w:rPr>
+          <w:rFonts w:ascii="Times New Roman" w:hAnsi="Times New Roman" w:cs="Times New Roman"/>
+          <w:i/>
+          <w:sz w:val="26"/>
+          <w:szCs w:val="26"/>
+        </w:rPr>
+        <w:t>Trong bài trình bày của mình</w:t>
+      </w:r>
+      <w:r>
+        <w:rPr>
+          <w:rFonts w:ascii="Times New Roman" w:hAnsi="Times New Roman" w:cs="Times New Roman"/>
+          <w:b/>
+          <w:i/>
+          <w:sz w:val="26"/>
+          <w:szCs w:val="26"/>
+        </w:rPr>
+        <w:t>, "</w:t>
+      </w:r>
+      <w:r>
+        <w:rPr>
+          <w:rFonts w:ascii="Times New Roman" w:hAnsi="Times New Roman" w:cs="Times New Roman"/>
+          <w:b/>
+          <w:i/>
+          <w:sz w:val="26"/>
+          <w:szCs w:val="26"/>
+        </w:rPr>
+        <w:t>New Tools for Building Applications on Apache Hadoop</w:t>
+      </w:r>
+      <w:r>
+        <w:rPr>
+          <w:rFonts w:ascii="Times New Roman" w:hAnsi="Times New Roman" w:cs="Times New Roman"/>
+          <w:i/>
+          <w:sz w:val="26"/>
+          <w:szCs w:val="26"/>
+        </w:rPr>
+        <w:t xml:space="preserve">", </w:t>
+      </w:r>
+      <w:r>
+        <w:rPr>
+          <w:rFonts w:ascii="Times New Roman" w:hAnsi="Times New Roman" w:cs="Times New Roman"/>
+          <w:b/>
+          <w:i/>
+          <w:sz w:val="26"/>
+          <w:szCs w:val="26"/>
+        </w:rPr>
+        <w:t>Eli Collins</w:t>
+      </w:r>
+      <w:r>
+        <w:rPr>
+          <w:rFonts w:ascii="Times New Roman" w:hAnsi="Times New Roman" w:cs="Times New Roman"/>
+          <w:i/>
+          <w:sz w:val="26"/>
+          <w:szCs w:val="26"/>
+        </w:rPr>
+        <w:t xml:space="preserve">, </w:t>
+      </w:r>
+      <w:r>
+        <w:rPr>
+          <w:rFonts w:ascii="Times New Roman" w:hAnsi="Times New Roman" w:cs="Times New Roman"/>
+          <w:i/>
+          <w:sz w:val="26"/>
+          <w:szCs w:val="26"/>
+        </w:rPr>
+        <w:t xml:space="preserve">người dẫn đầu </w:t>
+      </w:r>
+      <w:r>
+        <w:rPr>
+          <w:rFonts w:ascii="Times New Roman" w:hAnsi="Times New Roman" w:cs="Times New Roman"/>
+          <w:i/>
+          <w:sz w:val="26"/>
+          <w:szCs w:val="26"/>
+        </w:rPr>
+        <w:t>công nghệ</w:t>
+      </w:r>
+      <w:r>
+        <w:rPr>
+          <w:rFonts w:ascii="Times New Roman" w:hAnsi="Times New Roman" w:cs="Times New Roman"/>
+          <w:i/>
+          <w:sz w:val="26"/>
+          <w:szCs w:val="26"/>
+        </w:rPr>
+        <w:t xml:space="preserve"> của</w:t>
+      </w:r>
+      <w:r>
+        <w:rPr>
+          <w:rFonts w:ascii="Times New Roman" w:hAnsi="Times New Roman" w:cs="Times New Roman"/>
+          <w:i/>
+          <w:sz w:val="26"/>
+          <w:szCs w:val="26"/>
+        </w:rPr>
+        <w:t xml:space="preserve"> </w:t>
+      </w:r>
+      <w:r>
+        <w:rPr>
+          <w:rFonts w:ascii="Times New Roman" w:hAnsi="Times New Roman" w:cs="Times New Roman"/>
+          <w:i/>
+          <w:sz w:val="26"/>
+          <w:szCs w:val="26"/>
+        </w:rPr>
+        <w:t>nhóm</w:t>
+      </w:r>
+      <w:r>
+        <w:rPr>
+          <w:rFonts w:ascii="Times New Roman" w:hAnsi="Times New Roman" w:cs="Times New Roman"/>
+          <w:i/>
+          <w:sz w:val="26"/>
+          <w:szCs w:val="26"/>
+        </w:rPr>
+        <w:t xml:space="preserve"> Cloudera</w:t>
+      </w:r>
+      <w:r>
+        <w:rPr>
+          <w:rFonts w:ascii="Times New Roman" w:hAnsi="Times New Roman" w:cs="Times New Roman"/>
+          <w:i/>
+          <w:sz w:val="26"/>
+          <w:szCs w:val="26"/>
+        </w:rPr>
+        <w:t xml:space="preserve"> miêu tả tổ</w:t>
+      </w:r>
+      <w:r>
+        <w:rPr>
+          <w:rFonts w:ascii="Times New Roman" w:hAnsi="Times New Roman" w:cs="Times New Roman"/>
+          <w:i/>
+          <w:sz w:val="26"/>
+          <w:szCs w:val="26"/>
+        </w:rPr>
+        <w:t>ng quát làm</w:t>
+      </w:r>
+      <w:r>
+        <w:rPr>
+          <w:rFonts w:ascii="Times New Roman" w:hAnsi="Times New Roman" w:cs="Times New Roman"/>
+          <w:i/>
+          <w:sz w:val="26"/>
+          <w:szCs w:val="26"/>
+        </w:rPr>
+        <w:t xml:space="preserve"> thế nào để xây dựng sản phẩm tốt hơn với Hadoop và các công cụ</w:t>
+      </w:r>
+      <w:r>
+        <w:rPr>
+          <w:rFonts w:ascii="Times New Roman" w:hAnsi="Times New Roman" w:cs="Times New Roman"/>
+          <w:i/>
+          <w:sz w:val="26"/>
+          <w:szCs w:val="26"/>
+        </w:rPr>
+        <w:t xml:space="preserve"> khác nhau mà nó</w:t>
+      </w:r>
+      <w:r>
+        <w:rPr>
+          <w:rFonts w:ascii="Times New Roman" w:hAnsi="Times New Roman" w:cs="Times New Roman"/>
+          <w:i/>
+          <w:sz w:val="26"/>
+          <w:szCs w:val="26"/>
+        </w:rPr>
+        <w:t xml:space="preserve"> có thể</w:t>
+      </w:r>
+      <w:r>
+        <w:rPr>
+          <w:rFonts w:ascii="Times New Roman" w:hAnsi="Times New Roman" w:cs="Times New Roman"/>
+          <w:i/>
+          <w:sz w:val="26"/>
+          <w:szCs w:val="26"/>
+        </w:rPr>
+        <w:t xml:space="preserve"> hỗ trợ</w:t>
+      </w:r>
+      <w:r>
+        <w:rPr>
+          <w:rFonts w:ascii="Times New Roman" w:hAnsi="Times New Roman" w:cs="Times New Roman"/>
+          <w:i/>
+          <w:sz w:val="26"/>
+          <w:szCs w:val="26"/>
+        </w:rPr>
+        <w:t xml:space="preserve">, như </w:t>
+      </w:r>
+      <w:hyperlink r:id="rId6" w:history="1">
         <w:r>
           <w:rPr>
             <w:rStyle w:val="Hyperlink"/>
             <w:rFonts w:ascii="Times New Roman" w:hAnsi="Times New Roman" w:cs="Times New Roman"/>
             <w:i/>
-            <w:color w:val="0D0D0D" w:themeColor="text1" w:themeTint="F2"/>
             <w:sz w:val="26"/>
             <w:szCs w:val="26"/>
-            <w:u w:val="none"/>
           </w:rPr>
-          <w:t>New Tools for Building Applications on Apache Hadoop</w:t>
+          <w:t>Apache Avro</w:t>
         </w:r>
       </w:hyperlink>
       <w:r>
@@ -124,7 +310,7 @@
           <w:sz w:val="26"/>
           <w:szCs w:val="26"/>
         </w:rPr>
-        <w:t xml:space="preserve">", Eli Collins, </w:t>
+        <w:t>,</w:t>
       </w:r>
       <w:r>
         <w:rPr>
@@ -133,1068 +319,1078 @@
           <w:sz w:val="26"/>
           <w:szCs w:val="26"/>
         </w:rPr>
-        <w:t xml:space="preserve">người dẫn đầu </w:t>
-      </w:r>
-      <w:r>
-        <w:rPr>
-          <w:rFonts w:ascii="Times New Roman" w:hAnsi="Times New Roman" w:cs="Times New Roman"/>
-          <w:i/>
-          <w:sz w:val="26"/>
-          <w:szCs w:val="26"/>
-        </w:rPr>
-        <w:t>công nghệ</w:t>
-      </w:r>
-      <w:r>
-        <w:rPr>
-          <w:rFonts w:ascii="Times New Roman" w:hAnsi="Times New Roman" w:cs="Times New Roman"/>
-          <w:i/>
-          <w:sz w:val="26"/>
-          <w:szCs w:val="26"/>
-        </w:rPr>
-        <w:t xml:space="preserve"> của</w:t>
-      </w:r>
-      <w:r>
-        <w:rPr>
-          <w:rFonts w:ascii="Times New Roman" w:hAnsi="Times New Roman" w:cs="Times New Roman"/>
-          <w:i/>
-          <w:sz w:val="26"/>
-          <w:szCs w:val="26"/>
-        </w:rPr>
         <w:t xml:space="preserve"> </w:t>
-      </w:r>
-      <w:r>
-        <w:rPr>
-          <w:rFonts w:ascii="Times New Roman" w:hAnsi="Times New Roman" w:cs="Times New Roman"/>
-          <w:i/>
-          <w:sz w:val="26"/>
-          <w:szCs w:val="26"/>
-        </w:rPr>
-        <w:t>nhóm</w:t>
-      </w:r>
-      <w:r>
-        <w:rPr>
-          <w:rFonts w:ascii="Times New Roman" w:hAnsi="Times New Roman" w:cs="Times New Roman"/>
-          <w:i/>
-          <w:sz w:val="26"/>
-          <w:szCs w:val="26"/>
-        </w:rPr>
-        <w:t xml:space="preserve"> Cloudera</w:t>
-      </w:r>
-      <w:r>
-        <w:rPr>
-          <w:rFonts w:ascii="Times New Roman" w:hAnsi="Times New Roman" w:cs="Times New Roman"/>
-          <w:i/>
-          <w:sz w:val="26"/>
-          <w:szCs w:val="26"/>
-        </w:rPr>
-        <w:t xml:space="preserve"> miêu tả tổ</w:t>
-      </w:r>
-      <w:r>
-        <w:rPr>
-          <w:rFonts w:ascii="Times New Roman" w:hAnsi="Times New Roman" w:cs="Times New Roman"/>
-          <w:i/>
-          <w:sz w:val="26"/>
-          <w:szCs w:val="26"/>
-        </w:rPr>
-        <w:t>ng quát làm</w:t>
-      </w:r>
-      <w:r>
-        <w:rPr>
-          <w:rFonts w:ascii="Times New Roman" w:hAnsi="Times New Roman" w:cs="Times New Roman"/>
-          <w:i/>
-          <w:sz w:val="26"/>
-          <w:szCs w:val="26"/>
-        </w:rPr>
-        <w:t xml:space="preserve"> thế nào để xây dựng sản phẩm tốt hơn với Hadoop và các công cụ</w:t>
-      </w:r>
-      <w:r>
-        <w:rPr>
-          <w:rFonts w:ascii="Times New Roman" w:hAnsi="Times New Roman" w:cs="Times New Roman"/>
-          <w:i/>
-          <w:sz w:val="26"/>
-          <w:szCs w:val="26"/>
-        </w:rPr>
-        <w:t xml:space="preserve"> khác nhau mà nó</w:t>
-      </w:r>
-      <w:r>
-        <w:rPr>
-          <w:rFonts w:ascii="Times New Roman" w:hAnsi="Times New Roman" w:cs="Times New Roman"/>
-          <w:i/>
-          <w:sz w:val="26"/>
-          <w:szCs w:val="26"/>
-        </w:rPr>
-        <w:t xml:space="preserve"> có thể</w:t>
-      </w:r>
-      <w:r>
-        <w:rPr>
-          <w:rFonts w:ascii="Times New Roman" w:hAnsi="Times New Roman" w:cs="Times New Roman"/>
-          <w:i/>
-          <w:sz w:val="26"/>
-          <w:szCs w:val="26"/>
-        </w:rPr>
-        <w:t xml:space="preserve"> hỗ trợ</w:t>
-      </w:r>
-      <w:r>
-        <w:rPr>
-          <w:rFonts w:ascii="Times New Roman" w:hAnsi="Times New Roman" w:cs="Times New Roman"/>
-          <w:i/>
-          <w:sz w:val="26"/>
-          <w:szCs w:val="26"/>
-        </w:rPr>
-        <w:t>, như Apache Avro, Apache Crunch, Cloudera ML</w:t>
-      </w:r>
-      <w:r>
-        <w:rPr>
-          <w:rFonts w:ascii="Times New Roman" w:hAnsi="Times New Roman" w:cs="Times New Roman"/>
-          <w:i/>
-          <w:sz w:val="26"/>
-          <w:szCs w:val="26"/>
-        </w:rPr>
-        <w:t xml:space="preserve"> và</w:t>
-      </w:r>
-      <w:r>
-        <w:rPr>
-          <w:rFonts w:ascii="Times New Roman" w:hAnsi="Times New Roman" w:cs="Times New Roman"/>
-          <w:i/>
-          <w:sz w:val="26"/>
-          <w:szCs w:val="26"/>
-        </w:rPr>
-        <w:t xml:space="preserve"> </w:t>
-      </w:r>
-      <w:r>
-        <w:rPr>
-          <w:rFonts w:ascii="Times New Roman" w:hAnsi="Times New Roman" w:cs="Times New Roman"/>
-          <w:i/>
-          <w:color w:val="222222"/>
-          <w:sz w:val="26"/>
-          <w:szCs w:val="26"/>
-        </w:rPr>
-        <w:t>Cloudera Development Kit.</w:t>
-      </w:r>
-    </w:p>
-    <w:p>
-      <w:pPr>
-        <w:jc w:val="both"/>
-        <w:rPr>
-          <w:rFonts w:ascii="Times New Roman" w:hAnsi="Times New Roman" w:cs="Times New Roman"/>
-          <w:b/>
-          <w:sz w:val="26"/>
-          <w:szCs w:val="26"/>
-        </w:rPr>
-      </w:pPr>
-      <w:hyperlink r:id="rId6" w:history="1">
-        <w:r>
-          <w:rPr>
-            <w:rStyle w:val="Hyperlink"/>
-            <w:rFonts w:ascii="Times New Roman" w:hAnsi="Times New Roman" w:cs="Times New Roman"/>
-            <w:b/>
-            <w:color w:val="000000" w:themeColor="text1"/>
-            <w:sz w:val="26"/>
-            <w:szCs w:val="26"/>
-            <w:u w:val="none"/>
-          </w:rPr>
-          <w:t>Avro</w:t>
-        </w:r>
-      </w:hyperlink>
-      <w:r>
-        <w:rPr>
-          <w:rFonts w:ascii="Times New Roman" w:hAnsi="Times New Roman" w:cs="Times New Roman"/>
-          <w:b/>
-          <w:sz w:val="26"/>
-          <w:szCs w:val="26"/>
-        </w:rPr>
-        <w:t> </w:t>
-      </w:r>
-    </w:p>
-    <w:p>
-      <w:pPr>
-        <w:ind w:firstLine="720"/>
-        <w:jc w:val="both"/>
-        <w:rPr>
-          <w:rFonts w:ascii="Times New Roman" w:hAnsi="Times New Roman" w:cs="Times New Roman"/>
-          <w:sz w:val="26"/>
-          <w:szCs w:val="26"/>
-        </w:rPr>
-      </w:pPr>
-      <w:r>
-        <w:rPr>
-          <w:rFonts w:ascii="Times New Roman" w:hAnsi="Times New Roman" w:cs="Times New Roman"/>
-          <w:sz w:val="26"/>
-          <w:szCs w:val="26"/>
-        </w:rPr>
-        <w:t xml:space="preserve"> Apache Avro </w:t>
-      </w:r>
-      <w:r>
-        <w:rPr>
-          <w:rFonts w:ascii="Times New Roman" w:hAnsi="Times New Roman" w:cs="Times New Roman"/>
-          <w:sz w:val="26"/>
-          <w:szCs w:val="26"/>
-        </w:rPr>
-        <w:t xml:space="preserve">là một dự </w:t>
-      </w:r>
-      <w:proofErr w:type="gramStart"/>
-      <w:r>
-        <w:rPr>
-          <w:rFonts w:ascii="Times New Roman" w:hAnsi="Times New Roman" w:cs="Times New Roman"/>
-          <w:sz w:val="26"/>
-          <w:szCs w:val="26"/>
-        </w:rPr>
-        <w:t>án</w:t>
-      </w:r>
-      <w:proofErr w:type="gramEnd"/>
-      <w:r>
-        <w:rPr>
-          <w:rFonts w:ascii="Times New Roman" w:hAnsi="Times New Roman" w:cs="Times New Roman"/>
-          <w:sz w:val="26"/>
-          <w:szCs w:val="26"/>
-        </w:rPr>
-        <w:t xml:space="preserve"> dành cho dữ liệu tuần tự trong các định dạng. </w:t>
-      </w:r>
-      <w:r>
-        <w:rPr>
-          <w:rFonts w:ascii="Times New Roman" w:hAnsi="Times New Roman" w:cs="Times New Roman"/>
-          <w:sz w:val="26"/>
-          <w:szCs w:val="26"/>
-        </w:rPr>
-        <w:t xml:space="preserve">Bạn có thể giải quyết </w:t>
-      </w:r>
-      <w:r>
-        <w:rPr>
-          <w:rFonts w:ascii="Times New Roman" w:hAnsi="Times New Roman" w:cs="Times New Roman"/>
-          <w:sz w:val="26"/>
-          <w:szCs w:val="26"/>
-        </w:rPr>
-        <w:t xml:space="preserve">vấn đề </w:t>
-      </w:r>
-      <w:r>
-        <w:rPr>
-          <w:rFonts w:ascii="Times New Roman" w:hAnsi="Times New Roman" w:cs="Times New Roman"/>
-          <w:sz w:val="26"/>
-          <w:szCs w:val="26"/>
-        </w:rPr>
-        <w:t xml:space="preserve">về </w:t>
-      </w:r>
-      <w:r>
-        <w:rPr>
-          <w:rFonts w:ascii="Times New Roman" w:hAnsi="Times New Roman" w:cs="Times New Roman"/>
-          <w:color w:val="000000"/>
-          <w:sz w:val="26"/>
-          <w:szCs w:val="26"/>
-          <w:shd w:val="clear" w:color="auto" w:fill="FFFFFF"/>
-        </w:rPr>
-        <w:t>bản ghi, mảng</w:t>
-      </w:r>
-      <w:r>
-        <w:rPr>
-          <w:rFonts w:ascii="Times New Roman" w:hAnsi="Times New Roman" w:cs="Times New Roman"/>
-          <w:color w:val="000000"/>
-          <w:sz w:val="26"/>
-          <w:szCs w:val="26"/>
-          <w:shd w:val="clear" w:color="auto" w:fill="FFFFFF"/>
-        </w:rPr>
-        <w:t xml:space="preserve">, </w:t>
-      </w:r>
-      <w:r>
-        <w:rPr>
-          <w:rFonts w:ascii="Times New Roman" w:hAnsi="Times New Roman" w:cs="Times New Roman"/>
-          <w:color w:val="000000"/>
-          <w:sz w:val="26"/>
-          <w:szCs w:val="26"/>
-          <w:shd w:val="clear" w:color="auto" w:fill="FFFFFF"/>
-        </w:rPr>
-        <w:t>liên kết</w:t>
-      </w:r>
-      <w:r>
-        <w:rPr>
-          <w:rFonts w:ascii="Times New Roman" w:hAnsi="Times New Roman" w:cs="Times New Roman"/>
-          <w:color w:val="000000"/>
-          <w:sz w:val="26"/>
-          <w:szCs w:val="26"/>
-          <w:shd w:val="clear" w:color="auto" w:fill="FFFFFF"/>
-        </w:rPr>
-        <w:t>, enums</w:t>
-      </w:r>
-      <w:r>
-        <w:rPr>
-          <w:rFonts w:ascii="Times New Roman" w:hAnsi="Times New Roman" w:cs="Times New Roman"/>
-          <w:sz w:val="26"/>
-          <w:szCs w:val="26"/>
-        </w:rPr>
-        <w:t>;</w:t>
-      </w:r>
-      <w:r>
-        <w:rPr>
-          <w:rFonts w:ascii="Times New Roman" w:hAnsi="Times New Roman" w:cs="Times New Roman"/>
-          <w:sz w:val="26"/>
-          <w:szCs w:val="26"/>
-        </w:rPr>
-        <w:t xml:space="preserve"> </w:t>
-      </w:r>
-      <w:r>
-        <w:rPr>
-          <w:rFonts w:ascii="Times New Roman" w:hAnsi="Times New Roman" w:cs="Times New Roman"/>
-          <w:sz w:val="26"/>
-          <w:szCs w:val="26"/>
-        </w:rPr>
-        <w:t>có được các tập tin dữ liệu nhỏ hơn nhiều</w:t>
-      </w:r>
-      <w:r>
-        <w:rPr>
-          <w:rFonts w:ascii="Times New Roman" w:hAnsi="Times New Roman" w:cs="Times New Roman"/>
-          <w:sz w:val="26"/>
-          <w:szCs w:val="26"/>
-        </w:rPr>
-        <w:t>, có th</w:t>
-      </w:r>
-      <w:r>
-        <w:rPr>
-          <w:rFonts w:ascii="Times New Roman" w:hAnsi="Times New Roman" w:cs="Times New Roman"/>
-          <w:sz w:val="26"/>
-          <w:szCs w:val="26"/>
-        </w:rPr>
-        <w:t>ể</w:t>
-      </w:r>
-      <w:r>
-        <w:rPr>
-          <w:rFonts w:ascii="Times New Roman" w:hAnsi="Times New Roman" w:cs="Times New Roman"/>
-          <w:sz w:val="26"/>
-          <w:szCs w:val="26"/>
-        </w:rPr>
-        <w:t xml:space="preserve"> đọc và ghi dữ liệu mà không tạo ra bất kỳ mã nào</w:t>
-      </w:r>
-      <w:r>
-        <w:rPr>
-          <w:rFonts w:ascii="Times New Roman" w:hAnsi="Times New Roman" w:cs="Times New Roman"/>
-          <w:sz w:val="26"/>
-          <w:szCs w:val="26"/>
-        </w:rPr>
-        <w:t>. </w:t>
-      </w:r>
-      <w:r>
-        <w:rPr>
-          <w:rFonts w:ascii="Times New Roman" w:hAnsi="Times New Roman" w:cs="Times New Roman"/>
-          <w:sz w:val="26"/>
-          <w:szCs w:val="26"/>
-        </w:rPr>
-        <w:t>Avro có khả năng phù hợp</w:t>
-      </w:r>
-      <w:r>
-        <w:rPr>
-          <w:rFonts w:ascii="Times New Roman" w:hAnsi="Times New Roman" w:cs="Times New Roman"/>
-          <w:sz w:val="26"/>
-          <w:szCs w:val="26"/>
-        </w:rPr>
-        <w:t xml:space="preserve"> </w:t>
-      </w:r>
-      <w:r>
-        <w:rPr>
-          <w:rFonts w:ascii="Times New Roman" w:hAnsi="Times New Roman" w:cs="Times New Roman"/>
-          <w:sz w:val="26"/>
-          <w:szCs w:val="26"/>
-        </w:rPr>
-        <w:t xml:space="preserve">với rất nhiều ngôn ngữ khác nhau như Java, </w:t>
-      </w:r>
-      <w:r>
-        <w:rPr>
-          <w:rFonts w:ascii="Times New Roman" w:hAnsi="Times New Roman" w:cs="Times New Roman"/>
-          <w:sz w:val="26"/>
-          <w:szCs w:val="26"/>
-        </w:rPr>
-        <w:t>C, C ++, C #, Python, Ruby, vv…</w:t>
-      </w:r>
-      <w:r>
-        <w:rPr>
-          <w:rFonts w:ascii="Times New Roman" w:hAnsi="Times New Roman" w:cs="Times New Roman"/>
-          <w:sz w:val="26"/>
-          <w:szCs w:val="26"/>
-        </w:rPr>
-        <w:t xml:space="preserve"> và có thể sử dụng bởi rất nhiều công cụ.</w:t>
-      </w:r>
-      <w:r>
-        <w:rPr>
-          <w:rFonts w:ascii="Times New Roman" w:hAnsi="Times New Roman" w:cs="Times New Roman"/>
-          <w:sz w:val="26"/>
-          <w:szCs w:val="26"/>
-        </w:rPr>
-        <w:t xml:space="preserve"> </w:t>
-      </w:r>
-      <w:r>
-        <w:rPr>
-          <w:rFonts w:ascii="Times New Roman" w:hAnsi="Times New Roman" w:cs="Times New Roman"/>
-          <w:color w:val="000000"/>
-          <w:sz w:val="26"/>
-          <w:szCs w:val="26"/>
-          <w:shd w:val="clear" w:color="auto" w:fill="FFFFFF"/>
-        </w:rPr>
-        <w:t>Tất cả các khía cạnh truyền thống của các định dạng dữ liệ</w:t>
-      </w:r>
-      <w:r>
-        <w:rPr>
-          <w:rFonts w:ascii="Times New Roman" w:hAnsi="Times New Roman" w:cs="Times New Roman"/>
-          <w:color w:val="000000"/>
-          <w:sz w:val="26"/>
-          <w:szCs w:val="26"/>
-          <w:shd w:val="clear" w:color="auto" w:fill="FFFFFF"/>
-        </w:rPr>
-        <w:t>u Hadoop</w:t>
-      </w:r>
-      <w:r>
-        <w:rPr>
-          <w:rFonts w:ascii="Times New Roman" w:hAnsi="Times New Roman" w:cs="Times New Roman"/>
-          <w:color w:val="000000"/>
-          <w:sz w:val="26"/>
-          <w:szCs w:val="26"/>
-          <w:shd w:val="clear" w:color="auto" w:fill="FFFFFF"/>
-        </w:rPr>
-        <w:t>,</w:t>
-      </w:r>
-      <w:r>
-        <w:rPr>
-          <w:rFonts w:ascii="Times New Roman" w:hAnsi="Times New Roman" w:cs="Times New Roman"/>
-          <w:color w:val="000000"/>
-          <w:sz w:val="26"/>
-          <w:szCs w:val="26"/>
-          <w:shd w:val="clear" w:color="auto" w:fill="FFFFFF"/>
-        </w:rPr>
-        <w:t xml:space="preserve"> </w:t>
-      </w:r>
-      <w:r>
-        <w:rPr>
-          <w:rFonts w:ascii="Times New Roman" w:hAnsi="Times New Roman" w:cs="Times New Roman"/>
-          <w:color w:val="000000"/>
-          <w:sz w:val="26"/>
-          <w:szCs w:val="26"/>
-          <w:shd w:val="clear" w:color="auto" w:fill="FFFFFF"/>
-        </w:rPr>
-        <w:t>như các dữ liệu nén hoặ</w:t>
-      </w:r>
-      <w:r>
-        <w:rPr>
-          <w:rFonts w:ascii="Times New Roman" w:hAnsi="Times New Roman" w:cs="Times New Roman"/>
-          <w:color w:val="000000"/>
-          <w:sz w:val="26"/>
-          <w:szCs w:val="26"/>
-          <w:shd w:val="clear" w:color="auto" w:fill="FFFFFF"/>
-        </w:rPr>
-        <w:t>c chia tách dữ liệu</w:t>
-      </w:r>
-      <w:r>
-        <w:rPr>
-          <w:rFonts w:ascii="Times New Roman" w:hAnsi="Times New Roman" w:cs="Times New Roman"/>
-          <w:color w:val="000000"/>
-          <w:sz w:val="26"/>
-          <w:szCs w:val="26"/>
-          <w:shd w:val="clear" w:color="auto" w:fill="FFFFFF"/>
-        </w:rPr>
-        <w:t xml:space="preserve"> đều l</w:t>
-      </w:r>
-      <w:r>
-        <w:rPr>
-          <w:rFonts w:ascii="Times New Roman" w:hAnsi="Times New Roman" w:cs="Times New Roman"/>
-          <w:color w:val="000000"/>
-          <w:sz w:val="26"/>
-          <w:szCs w:val="26"/>
-          <w:shd w:val="clear" w:color="auto" w:fill="FFFFFF"/>
-        </w:rPr>
-        <w:t>à của Avro.</w:t>
-      </w:r>
-    </w:p>
-    <w:p>
-      <w:pPr>
-        <w:ind w:firstLine="720"/>
-        <w:jc w:val="both"/>
-        <w:rPr>
-          <w:rFonts w:ascii="Times New Roman" w:hAnsi="Times New Roman" w:cs="Times New Roman"/>
-          <w:color w:val="000000"/>
-          <w:sz w:val="26"/>
-          <w:szCs w:val="26"/>
-          <w:bdr w:val="none" w:sz="0" w:space="0" w:color="auto" w:frame="1"/>
-          <w:shd w:val="clear" w:color="auto" w:fill="FFFFFF"/>
-        </w:rPr>
-      </w:pPr>
-      <w:r>
-        <w:rPr>
-          <w:rFonts w:ascii="Times New Roman" w:hAnsi="Times New Roman" w:cs="Times New Roman"/>
-          <w:color w:val="000000"/>
-          <w:sz w:val="26"/>
-          <w:szCs w:val="26"/>
-          <w:bdr w:val="none" w:sz="0" w:space="0" w:color="auto" w:frame="1"/>
-          <w:shd w:val="clear" w:color="auto" w:fill="FFFFFF"/>
-        </w:rPr>
-        <w:t>Một trong những mục tiêu của Avro đó là có thể sử dụ</w:t>
-      </w:r>
-      <w:r>
-        <w:rPr>
-          <w:rFonts w:ascii="Times New Roman" w:hAnsi="Times New Roman" w:cs="Times New Roman"/>
-          <w:color w:val="000000"/>
-          <w:sz w:val="26"/>
-          <w:szCs w:val="26"/>
-          <w:bdr w:val="none" w:sz="0" w:space="0" w:color="auto" w:frame="1"/>
-          <w:shd w:val="clear" w:color="auto" w:fill="FFFFFF"/>
-        </w:rPr>
-        <w:t>ng thông</w:t>
-      </w:r>
-      <w:r>
-        <w:rPr>
-          <w:rFonts w:ascii="Times New Roman" w:hAnsi="Times New Roman" w:cs="Times New Roman"/>
-          <w:color w:val="000000"/>
-          <w:sz w:val="26"/>
-          <w:szCs w:val="26"/>
-          <w:bdr w:val="none" w:sz="0" w:space="0" w:color="auto" w:frame="1"/>
-          <w:shd w:val="clear" w:color="auto" w:fill="FFFFFF"/>
-        </w:rPr>
-        <w:t xml:space="preserve"> suốt nền tảng dữ liệu mà bạn đang sử dụng, không chỉ trong một tập hợp con </w:t>
-      </w:r>
-      <w:r>
-        <w:rPr>
-          <w:rFonts w:ascii="Times New Roman" w:hAnsi="Times New Roman" w:cs="Times New Roman"/>
-          <w:color w:val="000000"/>
-          <w:sz w:val="26"/>
-          <w:szCs w:val="26"/>
-          <w:bdr w:val="none" w:sz="0" w:space="0" w:color="auto" w:frame="1"/>
-          <w:shd w:val="clear" w:color="auto" w:fill="FFFFFF"/>
-        </w:rPr>
-        <w:t xml:space="preserve">mà còn </w:t>
-      </w:r>
-      <w:r>
-        <w:rPr>
-          <w:rFonts w:ascii="Times New Roman" w:hAnsi="Times New Roman" w:cs="Times New Roman"/>
-          <w:color w:val="000000"/>
-          <w:sz w:val="26"/>
-          <w:szCs w:val="26"/>
-          <w:bdr w:val="none" w:sz="0" w:space="0" w:color="auto" w:frame="1"/>
-          <w:shd w:val="clear" w:color="auto" w:fill="FFFFFF"/>
-        </w:rPr>
-        <w:t>của các thành phần.</w:t>
-      </w:r>
-      <w:r>
-        <w:rPr>
-          <w:rStyle w:val="apple-converted-space"/>
-          <w:rFonts w:ascii="Times New Roman" w:hAnsi="Times New Roman" w:cs="Times New Roman"/>
-          <w:color w:val="000000"/>
-          <w:sz w:val="26"/>
-          <w:szCs w:val="26"/>
-          <w:bdr w:val="none" w:sz="0" w:space="0" w:color="auto" w:frame="1"/>
-          <w:shd w:val="clear" w:color="auto" w:fill="FFFFFF"/>
-        </w:rPr>
-        <w:t> </w:t>
-      </w:r>
-      <w:r>
-        <w:rPr>
-          <w:rFonts w:ascii="Times New Roman" w:hAnsi="Times New Roman" w:cs="Times New Roman"/>
-          <w:color w:val="000000"/>
-          <w:sz w:val="26"/>
-          <w:szCs w:val="26"/>
-          <w:bdr w:val="none" w:sz="0" w:space="0" w:color="auto" w:frame="1"/>
-          <w:shd w:val="clear" w:color="auto" w:fill="FFFFFF"/>
-        </w:rPr>
-        <w:t xml:space="preserve">Vì vậy, MapReduce, Pig, Hive, Crunch, </w:t>
-      </w:r>
-      <w:r>
-        <w:rPr>
-          <w:rFonts w:ascii="Times New Roman" w:hAnsi="Times New Roman" w:cs="Times New Roman"/>
-          <w:color w:val="000000"/>
-          <w:sz w:val="26"/>
-          <w:szCs w:val="26"/>
-          <w:shd w:val="clear" w:color="auto" w:fill="FFFFFF"/>
-        </w:rPr>
-        <w:t>Flume</w:t>
-      </w:r>
-      <w:r>
-        <w:rPr>
-          <w:rFonts w:ascii="Times New Roman" w:hAnsi="Times New Roman" w:cs="Times New Roman"/>
-          <w:color w:val="000000"/>
-          <w:sz w:val="26"/>
-          <w:szCs w:val="26"/>
-          <w:bdr w:val="none" w:sz="0" w:space="0" w:color="auto" w:frame="1"/>
-          <w:shd w:val="clear" w:color="auto" w:fill="FFFFFF"/>
-        </w:rPr>
-        <w:t>, Sqoop… tất cả đề</w:t>
-      </w:r>
-      <w:r>
-        <w:rPr>
-          <w:rFonts w:ascii="Times New Roman" w:hAnsi="Times New Roman" w:cs="Times New Roman"/>
-          <w:color w:val="000000"/>
-          <w:sz w:val="26"/>
-          <w:szCs w:val="26"/>
-          <w:bdr w:val="none" w:sz="0" w:space="0" w:color="auto" w:frame="1"/>
-          <w:shd w:val="clear" w:color="auto" w:fill="FFFFFF"/>
-        </w:rPr>
-        <w:t>u được</w:t>
-      </w:r>
-      <w:r>
-        <w:rPr>
-          <w:rFonts w:ascii="Times New Roman" w:hAnsi="Times New Roman" w:cs="Times New Roman"/>
-          <w:color w:val="000000"/>
-          <w:sz w:val="26"/>
-          <w:szCs w:val="26"/>
-          <w:bdr w:val="none" w:sz="0" w:space="0" w:color="auto" w:frame="1"/>
-          <w:shd w:val="clear" w:color="auto" w:fill="FFFFFF"/>
-        </w:rPr>
-        <w:t xml:space="preserve"> Avro</w:t>
-      </w:r>
-      <w:r>
-        <w:rPr>
-          <w:rFonts w:ascii="Times New Roman" w:hAnsi="Times New Roman" w:cs="Times New Roman"/>
-          <w:color w:val="000000"/>
-          <w:sz w:val="26"/>
-          <w:szCs w:val="26"/>
-          <w:bdr w:val="none" w:sz="0" w:space="0" w:color="auto" w:frame="1"/>
-          <w:shd w:val="clear" w:color="auto" w:fill="FFFFFF"/>
-        </w:rPr>
-        <w:t xml:space="preserve"> hỗ trợ</w:t>
-      </w:r>
-      <w:r>
-        <w:rPr>
-          <w:rFonts w:ascii="Times New Roman" w:hAnsi="Times New Roman" w:cs="Times New Roman"/>
-          <w:color w:val="000000"/>
-          <w:sz w:val="26"/>
-          <w:szCs w:val="26"/>
-          <w:bdr w:val="none" w:sz="0" w:space="0" w:color="auto" w:frame="1"/>
-          <w:shd w:val="clear" w:color="auto" w:fill="FFFFFF"/>
-        </w:rPr>
-        <w:t>.</w:t>
-      </w:r>
-    </w:p>
-    <w:p>
-      <w:pPr>
-        <w:ind w:firstLine="720"/>
-        <w:jc w:val="both"/>
-        <w:rPr>
-          <w:rFonts w:ascii="Times New Roman" w:hAnsi="Times New Roman" w:cs="Times New Roman"/>
-          <w:sz w:val="26"/>
-          <w:szCs w:val="26"/>
-        </w:rPr>
-      </w:pPr>
-      <w:r>
-        <w:rPr>
-          <w:rFonts w:ascii="Times New Roman" w:hAnsi="Times New Roman" w:cs="Times New Roman"/>
-          <w:color w:val="000000"/>
-          <w:sz w:val="26"/>
-          <w:szCs w:val="26"/>
-          <w:bdr w:val="none" w:sz="0" w:space="0" w:color="auto" w:frame="1"/>
-          <w:shd w:val="clear" w:color="auto" w:fill="FFFFFF"/>
-        </w:rPr>
-        <w:t>Avro là một yếu tố quan trọng trong một hệ thống dữ liệu lớ</w:t>
-      </w:r>
-      <w:r>
-        <w:rPr>
-          <w:rFonts w:ascii="Times New Roman" w:hAnsi="Times New Roman" w:cs="Times New Roman"/>
-          <w:color w:val="000000"/>
-          <w:sz w:val="26"/>
-          <w:szCs w:val="26"/>
-          <w:bdr w:val="none" w:sz="0" w:space="0" w:color="auto" w:frame="1"/>
-          <w:shd w:val="clear" w:color="auto" w:fill="FFFFFF"/>
-        </w:rPr>
-        <w:t>n khi</w:t>
-      </w:r>
-      <w:r>
-        <w:rPr>
-          <w:rFonts w:ascii="Times New Roman" w:hAnsi="Times New Roman" w:cs="Times New Roman"/>
-          <w:color w:val="000000"/>
-          <w:sz w:val="26"/>
-          <w:szCs w:val="26"/>
-          <w:bdr w:val="none" w:sz="0" w:space="0" w:color="auto" w:frame="1"/>
-          <w:shd w:val="clear" w:color="auto" w:fill="FFFFFF"/>
-        </w:rPr>
-        <w:t xml:space="preserve"> bạn cần tạo ra rất nhiều dữ liệu, trong khi bạn không muốn tái xử lý nó liên tục</w:t>
-      </w:r>
-      <w:r>
-        <w:rPr>
-          <w:rFonts w:ascii="Times New Roman" w:hAnsi="Times New Roman" w:cs="Times New Roman"/>
-          <w:color w:val="000000"/>
-          <w:sz w:val="26"/>
-          <w:szCs w:val="26"/>
-          <w:bdr w:val="none" w:sz="0" w:space="0" w:color="auto" w:frame="1"/>
-          <w:shd w:val="clear" w:color="auto" w:fill="FFFFFF"/>
-        </w:rPr>
-        <w:t>.</w:t>
-      </w:r>
-      <w:r>
-        <w:rPr>
-          <w:rFonts w:ascii="Times New Roman" w:hAnsi="Times New Roman" w:cs="Times New Roman"/>
-          <w:color w:val="000000"/>
-          <w:sz w:val="26"/>
-          <w:szCs w:val="26"/>
-          <w:bdr w:val="none" w:sz="0" w:space="0" w:color="auto" w:frame="1"/>
-          <w:shd w:val="clear" w:color="auto" w:fill="FFFFFF"/>
-        </w:rPr>
-        <w:t xml:space="preserve"> </w:t>
-      </w:r>
-    </w:p>
-    <w:p>
-      <w:pPr>
-        <w:jc w:val="both"/>
-        <w:rPr>
-          <w:rFonts w:ascii="Times New Roman" w:hAnsi="Times New Roman" w:cs="Times New Roman"/>
-          <w:b/>
-          <w:sz w:val="26"/>
-          <w:szCs w:val="26"/>
-        </w:rPr>
-      </w:pPr>
-      <w:r>
-        <w:rPr>
-          <w:rFonts w:ascii="Times New Roman" w:hAnsi="Times New Roman" w:cs="Times New Roman"/>
-          <w:b/>
-          <w:sz w:val="26"/>
-          <w:szCs w:val="26"/>
-        </w:rPr>
-        <w:t>Crunch</w:t>
-      </w:r>
-    </w:p>
-    <w:p>
-      <w:pPr>
-        <w:spacing w:after="0" w:line="216" w:lineRule="auto"/>
-        <w:ind w:firstLine="720"/>
-        <w:jc w:val="both"/>
-        <w:rPr>
-          <w:rFonts w:ascii="Times New Roman" w:eastAsia="Times New Roman" w:hAnsi="Times New Roman" w:cs="Times New Roman"/>
-          <w:color w:val="E48312"/>
-          <w:sz w:val="26"/>
-          <w:szCs w:val="26"/>
-        </w:rPr>
-      </w:pPr>
-      <w:r>
-        <w:rPr>
-          <w:rFonts w:ascii="Times New Roman" w:hAnsi="Times New Roman" w:cs="Times New Roman"/>
-          <w:sz w:val="26"/>
-          <w:szCs w:val="26"/>
-        </w:rPr>
-        <w:t>Apache Crunch </w:t>
-      </w:r>
-      <w:r>
-        <w:rPr>
-          <w:rFonts w:ascii="Times New Roman" w:eastAsia="+mn-ea" w:hAnsi="Times New Roman" w:cs="Times New Roman"/>
-          <w:color w:val="000000" w:themeColor="text1"/>
-          <w:kern w:val="24"/>
-          <w:sz w:val="26"/>
-          <w:szCs w:val="26"/>
-        </w:rPr>
-        <w:t>Là mộ</w:t>
-      </w:r>
-      <w:r>
-        <w:rPr>
-          <w:rFonts w:ascii="Times New Roman" w:eastAsia="+mn-ea" w:hAnsi="Times New Roman" w:cs="Times New Roman"/>
-          <w:color w:val="000000" w:themeColor="text1"/>
-          <w:kern w:val="24"/>
-          <w:sz w:val="26"/>
-          <w:szCs w:val="26"/>
-        </w:rPr>
-        <w:t xml:space="preserve">t </w:t>
-      </w:r>
-      <w:proofErr w:type="gramStart"/>
-      <w:r>
-        <w:rPr>
-          <w:rFonts w:ascii="Times New Roman" w:eastAsia="+mn-ea" w:hAnsi="Times New Roman" w:cs="Times New Roman"/>
-          <w:color w:val="000000" w:themeColor="text1"/>
-          <w:kern w:val="24"/>
-          <w:sz w:val="26"/>
-          <w:szCs w:val="26"/>
-        </w:rPr>
-        <w:t>thư</w:t>
-      </w:r>
-      <w:proofErr w:type="gramEnd"/>
-      <w:r>
-        <w:rPr>
-          <w:rFonts w:ascii="Times New Roman" w:eastAsia="+mn-ea" w:hAnsi="Times New Roman" w:cs="Times New Roman"/>
-          <w:color w:val="000000" w:themeColor="text1"/>
-          <w:kern w:val="24"/>
-          <w:sz w:val="26"/>
-          <w:szCs w:val="26"/>
-        </w:rPr>
-        <w:t xml:space="preserve"> </w:t>
-      </w:r>
-      <w:r>
-        <w:rPr>
-          <w:rFonts w:ascii="Times New Roman" w:eastAsia="+mn-ea" w:hAnsi="Times New Roman" w:cs="Times New Roman"/>
-          <w:color w:val="000000" w:themeColor="text1"/>
-          <w:kern w:val="24"/>
-          <w:sz w:val="26"/>
-          <w:szCs w:val="26"/>
-        </w:rPr>
-        <w:t>viện Java API giúp cho việc như thu thập và tập hợp dữ liệu trên MapReduce dễ dàng hơn.</w:t>
-      </w:r>
-    </w:p>
-    <w:p>
-      <w:pPr>
-        <w:ind w:firstLine="720"/>
-        <w:jc w:val="both"/>
-        <w:rPr>
-          <w:rFonts w:ascii="Times New Roman" w:hAnsi="Times New Roman" w:cs="Times New Roman"/>
-          <w:sz w:val="26"/>
-          <w:szCs w:val="26"/>
-        </w:rPr>
-      </w:pPr>
-      <w:r>
-        <w:rPr>
-          <w:rFonts w:ascii="Times New Roman" w:hAnsi="Times New Roman" w:cs="Times New Roman"/>
-          <w:color w:val="000000"/>
-          <w:sz w:val="26"/>
-          <w:szCs w:val="26"/>
-          <w:bdr w:val="none" w:sz="0" w:space="0" w:color="auto" w:frame="1"/>
-          <w:shd w:val="clear" w:color="auto" w:fill="FFFFFF"/>
-        </w:rPr>
-        <w:t xml:space="preserve"> </w:t>
-      </w:r>
-      <w:r>
-        <w:rPr>
-          <w:rFonts w:ascii="Times New Roman" w:hAnsi="Times New Roman" w:cs="Times New Roman"/>
-          <w:color w:val="000000"/>
-          <w:sz w:val="26"/>
-          <w:szCs w:val="26"/>
-          <w:bdr w:val="none" w:sz="0" w:space="0" w:color="auto" w:frame="1"/>
-          <w:shd w:val="clear" w:color="auto" w:fill="FFFFFF"/>
-        </w:rPr>
-        <w:t>Có lẽ bạn đã quen thuộc với Pig và Hive cũng như làm thế nào để xử lý dữ liệu với chúng.</w:t>
-      </w:r>
-      <w:r>
-        <w:rPr>
-          <w:rStyle w:val="apple-converted-space"/>
-          <w:rFonts w:ascii="Times New Roman" w:hAnsi="Times New Roman" w:cs="Times New Roman"/>
-          <w:color w:val="000000"/>
-          <w:sz w:val="26"/>
-          <w:szCs w:val="26"/>
-          <w:bdr w:val="none" w:sz="0" w:space="0" w:color="auto" w:frame="1"/>
-          <w:shd w:val="clear" w:color="auto" w:fill="FFFFFF"/>
-        </w:rPr>
-        <w:t> </w:t>
-      </w:r>
-      <w:r>
-        <w:rPr>
-          <w:rFonts w:ascii="Times New Roman" w:hAnsi="Times New Roman" w:cs="Times New Roman"/>
-          <w:color w:val="000000"/>
-          <w:sz w:val="26"/>
-          <w:szCs w:val="26"/>
-          <w:bdr w:val="none" w:sz="0" w:space="0" w:color="auto" w:frame="1"/>
-          <w:shd w:val="clear" w:color="auto" w:fill="FFFFFF"/>
-        </w:rPr>
-        <w:t>Tuy nhiên, không phải tất cả các định dạng dữ liệu mà bạn sử dụng sẽ phù hợp với Pig và Hive.</w:t>
-      </w:r>
-      <w:r>
-        <w:rPr>
-          <w:rFonts w:ascii="Times New Roman" w:hAnsi="Times New Roman" w:cs="Times New Roman"/>
-          <w:color w:val="000000"/>
-          <w:sz w:val="26"/>
-          <w:szCs w:val="26"/>
-          <w:bdr w:val="none" w:sz="0" w:space="0" w:color="auto" w:frame="1"/>
-          <w:shd w:val="clear" w:color="auto" w:fill="FFFFFF"/>
-        </w:rPr>
-        <w:t xml:space="preserve"> </w:t>
-      </w:r>
-      <w:r>
-        <w:rPr>
-          <w:rFonts w:ascii="Times New Roman" w:hAnsi="Times New Roman" w:cs="Times New Roman"/>
-          <w:sz w:val="26"/>
-          <w:szCs w:val="26"/>
-        </w:rPr>
-        <w:t>Pig</w:t>
-      </w:r>
-      <w:r>
-        <w:rPr>
-          <w:rFonts w:ascii="Times New Roman" w:hAnsi="Times New Roman" w:cs="Times New Roman"/>
-          <w:sz w:val="26"/>
-          <w:szCs w:val="26"/>
-        </w:rPr>
-        <w:t xml:space="preserve"> và Hive phù hợp để xử lí</w:t>
-      </w:r>
-      <w:r>
-        <w:rPr>
-          <w:rFonts w:ascii="Times New Roman" w:hAnsi="Times New Roman" w:cs="Times New Roman"/>
-          <w:sz w:val="26"/>
-          <w:szCs w:val="26"/>
-        </w:rPr>
-        <w:t xml:space="preserve"> dữ liệ</w:t>
-      </w:r>
-      <w:r>
-        <w:rPr>
-          <w:rFonts w:ascii="Times New Roman" w:hAnsi="Times New Roman" w:cs="Times New Roman"/>
-          <w:sz w:val="26"/>
-          <w:szCs w:val="26"/>
-        </w:rPr>
-        <w:t>u đã được ghi chép</w:t>
-      </w:r>
-      <w:r>
-        <w:rPr>
-          <w:rFonts w:ascii="Times New Roman" w:hAnsi="Times New Roman" w:cs="Times New Roman"/>
-          <w:sz w:val="26"/>
-          <w:szCs w:val="26"/>
-        </w:rPr>
-        <w:t xml:space="preserve"> hoặc dữ liệu quan hệ</w:t>
-      </w:r>
-      <w:r>
-        <w:rPr>
-          <w:rFonts w:ascii="Times New Roman" w:hAnsi="Times New Roman" w:cs="Times New Roman"/>
-          <w:sz w:val="26"/>
-          <w:szCs w:val="26"/>
-        </w:rPr>
-        <w:t>, nhưng b</w:t>
-      </w:r>
-      <w:r>
-        <w:rPr>
-          <w:rFonts w:ascii="Times New Roman" w:hAnsi="Times New Roman" w:cs="Times New Roman"/>
-          <w:sz w:val="26"/>
-          <w:szCs w:val="26"/>
-        </w:rPr>
-        <w:t xml:space="preserve">ạn vẫn có thể </w:t>
-      </w:r>
-      <w:r>
-        <w:rPr>
-          <w:rFonts w:ascii="Times New Roman" w:hAnsi="Times New Roman" w:cs="Times New Roman"/>
-          <w:sz w:val="26"/>
-          <w:szCs w:val="26"/>
-        </w:rPr>
-        <w:t>xử lý dữ liệ</w:t>
-      </w:r>
-      <w:r>
-        <w:rPr>
-          <w:rFonts w:ascii="Times New Roman" w:hAnsi="Times New Roman" w:cs="Times New Roman"/>
-          <w:sz w:val="26"/>
-          <w:szCs w:val="26"/>
-        </w:rPr>
-        <w:t>u khác</w:t>
-      </w:r>
-      <w:r>
-        <w:rPr>
-          <w:rFonts w:ascii="Times New Roman" w:hAnsi="Times New Roman" w:cs="Times New Roman"/>
-          <w:sz w:val="26"/>
-          <w:szCs w:val="26"/>
-        </w:rPr>
-        <w:t xml:space="preserve"> với Pig</w:t>
-      </w:r>
-      <w:r>
-        <w:rPr>
-          <w:rFonts w:ascii="Times New Roman" w:hAnsi="Times New Roman" w:cs="Times New Roman"/>
-          <w:sz w:val="26"/>
-          <w:szCs w:val="26"/>
-        </w:rPr>
-        <w:t xml:space="preserve"> và Hive, </w:t>
-      </w:r>
-      <w:r>
-        <w:rPr>
-          <w:rFonts w:ascii="Times New Roman" w:hAnsi="Times New Roman" w:cs="Times New Roman"/>
-          <w:sz w:val="26"/>
-          <w:szCs w:val="26"/>
-        </w:rPr>
-        <w:t>mà không buộc bạn phải</w:t>
-      </w:r>
-      <w:r>
-        <w:rPr>
-          <w:rFonts w:ascii="Times New Roman" w:hAnsi="Times New Roman" w:cs="Times New Roman"/>
-          <w:sz w:val="26"/>
-          <w:szCs w:val="26"/>
-        </w:rPr>
-        <w:t xml:space="preserve"> có</w:t>
-      </w:r>
-      <w:r>
-        <w:rPr>
-          <w:rFonts w:ascii="Times New Roman" w:hAnsi="Times New Roman" w:cs="Times New Roman"/>
-          <w:sz w:val="26"/>
-          <w:szCs w:val="26"/>
-        </w:rPr>
-        <w:t xml:space="preserve"> một mô hình quan hệ hoặc một cấ</w:t>
-      </w:r>
-      <w:r>
-        <w:rPr>
-          <w:rFonts w:ascii="Times New Roman" w:hAnsi="Times New Roman" w:cs="Times New Roman"/>
-          <w:sz w:val="26"/>
-          <w:szCs w:val="26"/>
-        </w:rPr>
-        <w:t>u trúc nhập</w:t>
-      </w:r>
-      <w:r>
-        <w:rPr>
-          <w:rFonts w:ascii="Times New Roman" w:hAnsi="Times New Roman" w:cs="Times New Roman"/>
-          <w:sz w:val="26"/>
-          <w:szCs w:val="26"/>
-        </w:rPr>
-        <w:t>,</w:t>
-      </w:r>
-      <w:r>
-        <w:rPr>
-          <w:rFonts w:ascii="Times New Roman" w:hAnsi="Times New Roman" w:cs="Times New Roman"/>
-          <w:sz w:val="26"/>
-          <w:szCs w:val="26"/>
-        </w:rPr>
-        <w:t xml:space="preserve"> b</w:t>
-      </w:r>
-      <w:r>
-        <w:rPr>
-          <w:rFonts w:ascii="Times New Roman" w:hAnsi="Times New Roman" w:cs="Times New Roman"/>
-          <w:sz w:val="26"/>
-          <w:szCs w:val="26"/>
-        </w:rPr>
-        <w:t xml:space="preserve">ù lại </w:t>
-      </w:r>
-      <w:r>
-        <w:rPr>
-          <w:rFonts w:ascii="Times New Roman" w:hAnsi="Times New Roman" w:cs="Times New Roman"/>
-          <w:sz w:val="26"/>
-          <w:szCs w:val="26"/>
-        </w:rPr>
-        <w:t>bạn phải làm rất nhiề</w:t>
-      </w:r>
-      <w:r>
-        <w:rPr>
-          <w:rFonts w:ascii="Times New Roman" w:hAnsi="Times New Roman" w:cs="Times New Roman"/>
-          <w:sz w:val="26"/>
-          <w:szCs w:val="26"/>
-        </w:rPr>
-        <w:t>u việc liên quan</w:t>
-      </w:r>
-      <w:r>
-        <w:rPr>
-          <w:rFonts w:ascii="Times New Roman" w:hAnsi="Times New Roman" w:cs="Times New Roman"/>
-          <w:sz w:val="26"/>
-          <w:szCs w:val="26"/>
-        </w:rPr>
-        <w:t>. Đó</w:t>
-      </w:r>
-      <w:r>
-        <w:rPr>
-          <w:rFonts w:ascii="Times New Roman" w:hAnsi="Times New Roman" w:cs="Times New Roman"/>
-          <w:sz w:val="26"/>
-          <w:szCs w:val="26"/>
-        </w:rPr>
-        <w:t xml:space="preserve"> là lí do Crunch được tạo ra.</w:t>
-      </w:r>
-    </w:p>
-    <w:p>
-      <w:pPr>
-        <w:ind w:firstLine="720"/>
-        <w:jc w:val="both"/>
-        <w:rPr>
-          <w:rFonts w:ascii="Times New Roman" w:hAnsi="Times New Roman" w:cs="Times New Roman"/>
-          <w:sz w:val="26"/>
-          <w:szCs w:val="26"/>
-        </w:rPr>
-      </w:pPr>
-      <w:r>
-        <w:rPr>
-          <w:rFonts w:ascii="Times New Roman" w:hAnsi="Times New Roman" w:cs="Times New Roman"/>
-          <w:sz w:val="26"/>
-          <w:szCs w:val="26"/>
-        </w:rPr>
-        <w:t xml:space="preserve">Apache Crunch phát triển và hỗ trợ Java API đơn giản hóa quá trình tạo đường truyền dữ liệu trên Apache Hadoop. Các API Crunch được dựa trên mô hình </w:t>
       </w:r>
       <w:hyperlink r:id="rId7" w:history="1">
         <w:r>
           <w:rPr>
             <w:rStyle w:val="Hyperlink"/>
             <w:rFonts w:ascii="Times New Roman" w:hAnsi="Times New Roman" w:cs="Times New Roman"/>
-            <w:color w:val="auto"/>
+            <w:i/>
             <w:sz w:val="26"/>
             <w:szCs w:val="26"/>
           </w:rPr>
-          <w:t>FlumeJava (PDF)</w:t>
+          <w:t>Apache Crunch</w:t>
         </w:r>
       </w:hyperlink>
       <w:r>
         <w:rPr>
           <w:rFonts w:ascii="Times New Roman" w:hAnsi="Times New Roman" w:cs="Times New Roman"/>
-          <w:sz w:val="26"/>
-          <w:szCs w:val="26"/>
-        </w:rPr>
-        <w:t xml:space="preserve"> , là </w:t>
+          <w:i/>
+          <w:sz w:val="26"/>
+          <w:szCs w:val="26"/>
+        </w:rPr>
+        <w:t xml:space="preserve">, </w:t>
+      </w:r>
+      <w:hyperlink r:id="rId8" w:history="1">
+        <w:r>
+          <w:rPr>
+            <w:rStyle w:val="Hyperlink"/>
+            <w:rFonts w:ascii="Times New Roman" w:hAnsi="Times New Roman" w:cs="Times New Roman"/>
+            <w:i/>
+            <w:sz w:val="26"/>
+            <w:szCs w:val="26"/>
+          </w:rPr>
+          <w:t>Cloudera ML</w:t>
+        </w:r>
+      </w:hyperlink>
+      <w:r>
+        <w:rPr>
+          <w:rFonts w:ascii="Times New Roman" w:hAnsi="Times New Roman" w:cs="Times New Roman"/>
+          <w:i/>
+          <w:sz w:val="26"/>
+          <w:szCs w:val="26"/>
+        </w:rPr>
+        <w:t xml:space="preserve"> và</w:t>
+      </w:r>
+      <w:r>
+        <w:rPr>
+          <w:rFonts w:ascii="Times New Roman" w:hAnsi="Times New Roman" w:cs="Times New Roman"/>
+          <w:i/>
+          <w:sz w:val="26"/>
+          <w:szCs w:val="26"/>
+        </w:rPr>
+        <w:t xml:space="preserve"> </w:t>
+      </w:r>
+      <w:hyperlink r:id="rId9" w:history="1">
+        <w:r>
+          <w:rPr>
+            <w:rStyle w:val="Hyperlink"/>
+            <w:rFonts w:ascii="Times New Roman" w:hAnsi="Times New Roman" w:cs="Times New Roman"/>
+            <w:i/>
+            <w:sz w:val="26"/>
+            <w:szCs w:val="26"/>
+          </w:rPr>
+          <w:t>Cloudera Development Kit</w:t>
+        </w:r>
+      </w:hyperlink>
+      <w:r>
+        <w:rPr>
+          <w:rFonts w:ascii="Times New Roman" w:hAnsi="Times New Roman" w:cs="Times New Roman"/>
+          <w:i/>
+          <w:color w:val="222222"/>
+          <w:sz w:val="26"/>
+          <w:szCs w:val="26"/>
+        </w:rPr>
+        <w:t>.</w:t>
+      </w:r>
+    </w:p>
+    <w:bookmarkStart w:id="0" w:name="_Avro"/>
+    <w:bookmarkEnd w:id="0"/>
+    <w:p>
+      <w:pPr>
+        <w:pStyle w:val="Heading2"/>
+        <w:rPr>
+          <w:rFonts w:ascii="Times New Roman" w:hAnsi="Times New Roman" w:cs="Times New Roman"/>
+          <w:b/>
+          <w:color w:val="000000" w:themeColor="text1"/>
+          <w:sz w:val="28"/>
+          <w:szCs w:val="28"/>
+        </w:rPr>
+      </w:pPr>
+      <w:r>
+        <w:rPr>
+          <w:sz w:val="28"/>
+          <w:szCs w:val="28"/>
+        </w:rPr>
+        <w:fldChar w:fldCharType="begin"/>
+      </w:r>
+      <w:r>
+        <w:rPr>
+          <w:rFonts w:ascii="Times New Roman" w:hAnsi="Times New Roman" w:cs="Times New Roman"/>
+          <w:b/>
+          <w:color w:val="000000" w:themeColor="text1"/>
+          <w:sz w:val="28"/>
+          <w:szCs w:val="28"/>
+        </w:rPr>
+        <w:instrText xml:space="preserve"> HYPERLINK "https://github.com/apache/avro" </w:instrText>
+      </w:r>
+      <w:r>
+        <w:rPr>
+          <w:sz w:val="28"/>
+          <w:szCs w:val="28"/>
+        </w:rPr>
+        <w:fldChar w:fldCharType="separate"/>
+      </w:r>
+      <w:r>
+        <w:rPr>
+          <w:rStyle w:val="Hyperlink"/>
+          <w:rFonts w:ascii="Times New Roman" w:hAnsi="Times New Roman" w:cs="Times New Roman"/>
+          <w:b/>
+          <w:color w:val="000000" w:themeColor="text1"/>
+          <w:sz w:val="28"/>
+          <w:szCs w:val="28"/>
+          <w:u w:val="none"/>
+        </w:rPr>
+        <w:t>Avro</w:t>
+      </w:r>
+      <w:r>
+        <w:rPr>
+          <w:rStyle w:val="Hyperlink"/>
+          <w:rFonts w:ascii="Times New Roman" w:hAnsi="Times New Roman" w:cs="Times New Roman"/>
+          <w:b/>
+          <w:color w:val="000000" w:themeColor="text1"/>
+          <w:sz w:val="28"/>
+          <w:szCs w:val="28"/>
+          <w:u w:val="none"/>
+        </w:rPr>
+        <w:fldChar w:fldCharType="end"/>
+      </w:r>
+      <w:r>
+        <w:rPr>
+          <w:rFonts w:ascii="Times New Roman" w:hAnsi="Times New Roman" w:cs="Times New Roman"/>
+          <w:b/>
+          <w:color w:val="000000" w:themeColor="text1"/>
+          <w:sz w:val="28"/>
+          <w:szCs w:val="28"/>
+        </w:rPr>
+        <w:t> </w:t>
+      </w:r>
+    </w:p>
+    <w:p>
+      <w:pPr>
+        <w:ind w:firstLine="720"/>
+        <w:jc w:val="both"/>
+        <w:rPr>
+          <w:rFonts w:ascii="Times New Roman" w:hAnsi="Times New Roman" w:cs="Times New Roman"/>
+          <w:sz w:val="26"/>
+          <w:szCs w:val="26"/>
+        </w:rPr>
+      </w:pPr>
+      <w:r>
+        <w:rPr>
+          <w:rFonts w:ascii="Times New Roman" w:hAnsi="Times New Roman" w:cs="Times New Roman"/>
+          <w:sz w:val="26"/>
+          <w:szCs w:val="26"/>
+        </w:rPr>
+        <w:t xml:space="preserve"> Apache Avro </w:t>
+      </w:r>
+      <w:r>
+        <w:rPr>
+          <w:rFonts w:ascii="Times New Roman" w:hAnsi="Times New Roman" w:cs="Times New Roman"/>
+          <w:sz w:val="26"/>
+          <w:szCs w:val="26"/>
+        </w:rPr>
+        <w:t xml:space="preserve">là một dự </w:t>
+      </w:r>
+      <w:proofErr w:type="gramStart"/>
+      <w:r>
+        <w:rPr>
+          <w:rFonts w:ascii="Times New Roman" w:hAnsi="Times New Roman" w:cs="Times New Roman"/>
+          <w:sz w:val="26"/>
+          <w:szCs w:val="26"/>
+        </w:rPr>
+        <w:t>án</w:t>
+      </w:r>
+      <w:proofErr w:type="gramEnd"/>
+      <w:r>
+        <w:rPr>
+          <w:rFonts w:ascii="Times New Roman" w:hAnsi="Times New Roman" w:cs="Times New Roman"/>
+          <w:sz w:val="26"/>
+          <w:szCs w:val="26"/>
+        </w:rPr>
+        <w:t xml:space="preserve"> dành cho dữ liệu tuần tự trong các định dạng. </w:t>
+      </w:r>
+      <w:r>
+        <w:rPr>
+          <w:rFonts w:ascii="Times New Roman" w:hAnsi="Times New Roman" w:cs="Times New Roman"/>
+          <w:sz w:val="26"/>
+          <w:szCs w:val="26"/>
+        </w:rPr>
+        <w:t xml:space="preserve">Bạn có thể giải quyết </w:t>
+      </w:r>
+      <w:r>
+        <w:rPr>
+          <w:rFonts w:ascii="Times New Roman" w:hAnsi="Times New Roman" w:cs="Times New Roman"/>
+          <w:sz w:val="26"/>
+          <w:szCs w:val="26"/>
+        </w:rPr>
+        <w:t xml:space="preserve">vấn đề </w:t>
+      </w:r>
+      <w:r>
+        <w:rPr>
+          <w:rFonts w:ascii="Times New Roman" w:hAnsi="Times New Roman" w:cs="Times New Roman"/>
+          <w:sz w:val="26"/>
+          <w:szCs w:val="26"/>
+        </w:rPr>
+        <w:t xml:space="preserve">về </w:t>
+      </w:r>
+      <w:r>
+        <w:rPr>
+          <w:rFonts w:ascii="Times New Roman" w:hAnsi="Times New Roman" w:cs="Times New Roman"/>
+          <w:color w:val="000000"/>
+          <w:sz w:val="26"/>
+          <w:szCs w:val="26"/>
+          <w:shd w:val="clear" w:color="auto" w:fill="FFFFFF"/>
+        </w:rPr>
+        <w:t>bản ghi, mảng</w:t>
+      </w:r>
+      <w:r>
+        <w:rPr>
+          <w:rFonts w:ascii="Times New Roman" w:hAnsi="Times New Roman" w:cs="Times New Roman"/>
+          <w:color w:val="000000"/>
+          <w:sz w:val="26"/>
+          <w:szCs w:val="26"/>
+          <w:shd w:val="clear" w:color="auto" w:fill="FFFFFF"/>
+        </w:rPr>
+        <w:t xml:space="preserve">, </w:t>
+      </w:r>
+      <w:r>
+        <w:rPr>
+          <w:rFonts w:ascii="Times New Roman" w:hAnsi="Times New Roman" w:cs="Times New Roman"/>
+          <w:color w:val="000000"/>
+          <w:sz w:val="26"/>
+          <w:szCs w:val="26"/>
+          <w:shd w:val="clear" w:color="auto" w:fill="FFFFFF"/>
+        </w:rPr>
+        <w:t>liên kết</w:t>
+      </w:r>
+      <w:r>
+        <w:rPr>
+          <w:rFonts w:ascii="Times New Roman" w:hAnsi="Times New Roman" w:cs="Times New Roman"/>
+          <w:color w:val="000000"/>
+          <w:sz w:val="26"/>
+          <w:szCs w:val="26"/>
+          <w:shd w:val="clear" w:color="auto" w:fill="FFFFFF"/>
+        </w:rPr>
+        <w:t>, enums</w:t>
+      </w:r>
+      <w:r>
+        <w:rPr>
+          <w:rFonts w:ascii="Times New Roman" w:hAnsi="Times New Roman" w:cs="Times New Roman"/>
+          <w:sz w:val="26"/>
+          <w:szCs w:val="26"/>
+        </w:rPr>
+        <w:t>;</w:t>
+      </w:r>
+      <w:r>
+        <w:rPr>
+          <w:rFonts w:ascii="Times New Roman" w:hAnsi="Times New Roman" w:cs="Times New Roman"/>
+          <w:sz w:val="26"/>
+          <w:szCs w:val="26"/>
+        </w:rPr>
+        <w:t xml:space="preserve"> </w:t>
+      </w:r>
+      <w:r>
+        <w:rPr>
+          <w:rFonts w:ascii="Times New Roman" w:hAnsi="Times New Roman" w:cs="Times New Roman"/>
+          <w:sz w:val="26"/>
+          <w:szCs w:val="26"/>
+        </w:rPr>
+        <w:t>có được các tập tin dữ liệu nhỏ hơn nhiều</w:t>
+      </w:r>
+      <w:r>
+        <w:rPr>
+          <w:rFonts w:ascii="Times New Roman" w:hAnsi="Times New Roman" w:cs="Times New Roman"/>
+          <w:sz w:val="26"/>
+          <w:szCs w:val="26"/>
+        </w:rPr>
+        <w:t>, có th</w:t>
+      </w:r>
+      <w:r>
+        <w:rPr>
+          <w:rFonts w:ascii="Times New Roman" w:hAnsi="Times New Roman" w:cs="Times New Roman"/>
+          <w:sz w:val="26"/>
+          <w:szCs w:val="26"/>
+        </w:rPr>
+        <w:t>ể</w:t>
+      </w:r>
+      <w:r>
+        <w:rPr>
+          <w:rFonts w:ascii="Times New Roman" w:hAnsi="Times New Roman" w:cs="Times New Roman"/>
+          <w:sz w:val="26"/>
+          <w:szCs w:val="26"/>
+        </w:rPr>
+        <w:t xml:space="preserve"> đọc và ghi dữ liệu mà không tạo ra bất kỳ mã nào</w:t>
+      </w:r>
+      <w:r>
+        <w:rPr>
+          <w:rFonts w:ascii="Times New Roman" w:hAnsi="Times New Roman" w:cs="Times New Roman"/>
+          <w:sz w:val="26"/>
+          <w:szCs w:val="26"/>
+        </w:rPr>
+        <w:t>. </w:t>
+      </w:r>
+      <w:r>
+        <w:rPr>
+          <w:rFonts w:ascii="Times New Roman" w:hAnsi="Times New Roman" w:cs="Times New Roman"/>
+          <w:sz w:val="26"/>
+          <w:szCs w:val="26"/>
+        </w:rPr>
+        <w:t>Avro có khả năng phù hợp</w:t>
+      </w:r>
+      <w:r>
+        <w:rPr>
+          <w:rFonts w:ascii="Times New Roman" w:hAnsi="Times New Roman" w:cs="Times New Roman"/>
+          <w:sz w:val="26"/>
+          <w:szCs w:val="26"/>
+        </w:rPr>
+        <w:t xml:space="preserve"> </w:t>
+      </w:r>
+      <w:r>
+        <w:rPr>
+          <w:rFonts w:ascii="Times New Roman" w:hAnsi="Times New Roman" w:cs="Times New Roman"/>
+          <w:sz w:val="26"/>
+          <w:szCs w:val="26"/>
+        </w:rPr>
+        <w:t xml:space="preserve">với rất nhiều ngôn ngữ khác nhau như Java, </w:t>
+      </w:r>
+      <w:r>
+        <w:rPr>
+          <w:rFonts w:ascii="Times New Roman" w:hAnsi="Times New Roman" w:cs="Times New Roman"/>
+          <w:sz w:val="26"/>
+          <w:szCs w:val="26"/>
+        </w:rPr>
+        <w:t>C, C ++, C #, Python, Ruby, vv…</w:t>
+      </w:r>
+      <w:r>
+        <w:rPr>
+          <w:rFonts w:ascii="Times New Roman" w:hAnsi="Times New Roman" w:cs="Times New Roman"/>
+          <w:sz w:val="26"/>
+          <w:szCs w:val="26"/>
+        </w:rPr>
+        <w:t xml:space="preserve"> và có thể sử dụng bởi rất nhiều công cụ.</w:t>
+      </w:r>
+      <w:r>
+        <w:rPr>
+          <w:rFonts w:ascii="Times New Roman" w:hAnsi="Times New Roman" w:cs="Times New Roman"/>
+          <w:sz w:val="26"/>
+          <w:szCs w:val="26"/>
+        </w:rPr>
+        <w:t xml:space="preserve"> </w:t>
+      </w:r>
+      <w:r>
+        <w:rPr>
+          <w:rFonts w:ascii="Times New Roman" w:hAnsi="Times New Roman" w:cs="Times New Roman"/>
+          <w:color w:val="000000"/>
+          <w:sz w:val="26"/>
+          <w:szCs w:val="26"/>
+          <w:shd w:val="clear" w:color="auto" w:fill="FFFFFF"/>
+        </w:rPr>
+        <w:t>Tất cả các khía cạnh truyền thống của các định dạng dữ liệ</w:t>
+      </w:r>
+      <w:r>
+        <w:rPr>
+          <w:rFonts w:ascii="Times New Roman" w:hAnsi="Times New Roman" w:cs="Times New Roman"/>
+          <w:color w:val="000000"/>
+          <w:sz w:val="26"/>
+          <w:szCs w:val="26"/>
+          <w:shd w:val="clear" w:color="auto" w:fill="FFFFFF"/>
+        </w:rPr>
+        <w:t>u Hadoop</w:t>
+      </w:r>
+      <w:r>
+        <w:rPr>
+          <w:rFonts w:ascii="Times New Roman" w:hAnsi="Times New Roman" w:cs="Times New Roman"/>
+          <w:color w:val="000000"/>
+          <w:sz w:val="26"/>
+          <w:szCs w:val="26"/>
+          <w:shd w:val="clear" w:color="auto" w:fill="FFFFFF"/>
+        </w:rPr>
+        <w:t>,</w:t>
+      </w:r>
+      <w:r>
+        <w:rPr>
+          <w:rFonts w:ascii="Times New Roman" w:hAnsi="Times New Roman" w:cs="Times New Roman"/>
+          <w:color w:val="000000"/>
+          <w:sz w:val="26"/>
+          <w:szCs w:val="26"/>
+          <w:shd w:val="clear" w:color="auto" w:fill="FFFFFF"/>
+        </w:rPr>
+        <w:t xml:space="preserve"> </w:t>
+      </w:r>
+      <w:r>
+        <w:rPr>
+          <w:rFonts w:ascii="Times New Roman" w:hAnsi="Times New Roman" w:cs="Times New Roman"/>
+          <w:color w:val="000000"/>
+          <w:sz w:val="26"/>
+          <w:szCs w:val="26"/>
+          <w:shd w:val="clear" w:color="auto" w:fill="FFFFFF"/>
+        </w:rPr>
+        <w:t>như các dữ liệu nén hoặ</w:t>
+      </w:r>
+      <w:r>
+        <w:rPr>
+          <w:rFonts w:ascii="Times New Roman" w:hAnsi="Times New Roman" w:cs="Times New Roman"/>
+          <w:color w:val="000000"/>
+          <w:sz w:val="26"/>
+          <w:szCs w:val="26"/>
+          <w:shd w:val="clear" w:color="auto" w:fill="FFFFFF"/>
+        </w:rPr>
+        <w:t>c chia tách dữ liệu</w:t>
+      </w:r>
+      <w:r>
+        <w:rPr>
+          <w:rFonts w:ascii="Times New Roman" w:hAnsi="Times New Roman" w:cs="Times New Roman"/>
+          <w:color w:val="000000"/>
+          <w:sz w:val="26"/>
+          <w:szCs w:val="26"/>
+          <w:shd w:val="clear" w:color="auto" w:fill="FFFFFF"/>
+        </w:rPr>
+        <w:t xml:space="preserve"> đều l</w:t>
+      </w:r>
+      <w:r>
+        <w:rPr>
+          <w:rFonts w:ascii="Times New Roman" w:hAnsi="Times New Roman" w:cs="Times New Roman"/>
+          <w:color w:val="000000"/>
+          <w:sz w:val="26"/>
+          <w:szCs w:val="26"/>
+          <w:shd w:val="clear" w:color="auto" w:fill="FFFFFF"/>
+        </w:rPr>
+        <w:t>à của Avro.</w:t>
+      </w:r>
+    </w:p>
+    <w:p>
+      <w:pPr>
+        <w:ind w:firstLine="720"/>
+        <w:jc w:val="both"/>
+        <w:rPr>
+          <w:rFonts w:ascii="Times New Roman" w:hAnsi="Times New Roman" w:cs="Times New Roman"/>
+          <w:color w:val="000000"/>
+          <w:sz w:val="26"/>
+          <w:szCs w:val="26"/>
+          <w:bdr w:val="none" w:sz="0" w:space="0" w:color="auto" w:frame="1"/>
+          <w:shd w:val="clear" w:color="auto" w:fill="FFFFFF"/>
+        </w:rPr>
+      </w:pPr>
+      <w:r>
+        <w:rPr>
+          <w:rFonts w:ascii="Times New Roman" w:hAnsi="Times New Roman" w:cs="Times New Roman"/>
+          <w:color w:val="000000"/>
+          <w:sz w:val="26"/>
+          <w:szCs w:val="26"/>
+          <w:bdr w:val="none" w:sz="0" w:space="0" w:color="auto" w:frame="1"/>
+          <w:shd w:val="clear" w:color="auto" w:fill="FFFFFF"/>
+        </w:rPr>
+        <w:t>Một trong những mục tiêu của Avro đó là có thể sử dụ</w:t>
+      </w:r>
+      <w:r>
+        <w:rPr>
+          <w:rFonts w:ascii="Times New Roman" w:hAnsi="Times New Roman" w:cs="Times New Roman"/>
+          <w:color w:val="000000"/>
+          <w:sz w:val="26"/>
+          <w:szCs w:val="26"/>
+          <w:bdr w:val="none" w:sz="0" w:space="0" w:color="auto" w:frame="1"/>
+          <w:shd w:val="clear" w:color="auto" w:fill="FFFFFF"/>
+        </w:rPr>
+        <w:t>ng thông</w:t>
+      </w:r>
+      <w:r>
+        <w:rPr>
+          <w:rFonts w:ascii="Times New Roman" w:hAnsi="Times New Roman" w:cs="Times New Roman"/>
+          <w:color w:val="000000"/>
+          <w:sz w:val="26"/>
+          <w:szCs w:val="26"/>
+          <w:bdr w:val="none" w:sz="0" w:space="0" w:color="auto" w:frame="1"/>
+          <w:shd w:val="clear" w:color="auto" w:fill="FFFFFF"/>
+        </w:rPr>
+        <w:t xml:space="preserve"> suốt nền tảng dữ liệu mà bạn đang sử dụng, không chỉ trong một tập hợp con </w:t>
+      </w:r>
+      <w:r>
+        <w:rPr>
+          <w:rFonts w:ascii="Times New Roman" w:hAnsi="Times New Roman" w:cs="Times New Roman"/>
+          <w:color w:val="000000"/>
+          <w:sz w:val="26"/>
+          <w:szCs w:val="26"/>
+          <w:bdr w:val="none" w:sz="0" w:space="0" w:color="auto" w:frame="1"/>
+          <w:shd w:val="clear" w:color="auto" w:fill="FFFFFF"/>
+        </w:rPr>
+        <w:t xml:space="preserve">mà còn </w:t>
+      </w:r>
+      <w:r>
+        <w:rPr>
+          <w:rFonts w:ascii="Times New Roman" w:hAnsi="Times New Roman" w:cs="Times New Roman"/>
+          <w:color w:val="000000"/>
+          <w:sz w:val="26"/>
+          <w:szCs w:val="26"/>
+          <w:bdr w:val="none" w:sz="0" w:space="0" w:color="auto" w:frame="1"/>
+          <w:shd w:val="clear" w:color="auto" w:fill="FFFFFF"/>
+        </w:rPr>
+        <w:t>của các thành phần.</w:t>
+      </w:r>
+      <w:r>
+        <w:rPr>
+          <w:rStyle w:val="apple-converted-space"/>
+          <w:rFonts w:ascii="Times New Roman" w:hAnsi="Times New Roman" w:cs="Times New Roman"/>
+          <w:color w:val="000000"/>
+          <w:sz w:val="26"/>
+          <w:szCs w:val="26"/>
+          <w:bdr w:val="none" w:sz="0" w:space="0" w:color="auto" w:frame="1"/>
+          <w:shd w:val="clear" w:color="auto" w:fill="FFFFFF"/>
+        </w:rPr>
+        <w:t> </w:t>
+      </w:r>
+      <w:r>
+        <w:rPr>
+          <w:rFonts w:ascii="Times New Roman" w:hAnsi="Times New Roman" w:cs="Times New Roman"/>
+          <w:color w:val="000000"/>
+          <w:sz w:val="26"/>
+          <w:szCs w:val="26"/>
+          <w:bdr w:val="none" w:sz="0" w:space="0" w:color="auto" w:frame="1"/>
+          <w:shd w:val="clear" w:color="auto" w:fill="FFFFFF"/>
+        </w:rPr>
+        <w:t xml:space="preserve">Vì vậy, MapReduce, Pig, Hive, Crunch, </w:t>
+      </w:r>
+      <w:r>
+        <w:rPr>
+          <w:rFonts w:ascii="Times New Roman" w:hAnsi="Times New Roman" w:cs="Times New Roman"/>
+          <w:color w:val="000000"/>
+          <w:sz w:val="26"/>
+          <w:szCs w:val="26"/>
+          <w:shd w:val="clear" w:color="auto" w:fill="FFFFFF"/>
+        </w:rPr>
+        <w:t>Flume</w:t>
+      </w:r>
+      <w:r>
+        <w:rPr>
+          <w:rFonts w:ascii="Times New Roman" w:hAnsi="Times New Roman" w:cs="Times New Roman"/>
+          <w:color w:val="000000"/>
+          <w:sz w:val="26"/>
+          <w:szCs w:val="26"/>
+          <w:bdr w:val="none" w:sz="0" w:space="0" w:color="auto" w:frame="1"/>
+          <w:shd w:val="clear" w:color="auto" w:fill="FFFFFF"/>
+        </w:rPr>
+        <w:t>, Sqoop</w:t>
+      </w:r>
+      <w:r>
+        <w:rPr>
+          <w:rFonts w:ascii="Times New Roman" w:hAnsi="Times New Roman" w:cs="Times New Roman"/>
+          <w:sz w:val="26"/>
+          <w:szCs w:val="26"/>
+        </w:rPr>
+        <w:t>… tất cả đề</w:t>
+      </w:r>
+      <w:r>
+        <w:rPr>
+          <w:rFonts w:ascii="Times New Roman" w:hAnsi="Times New Roman" w:cs="Times New Roman"/>
+          <w:sz w:val="26"/>
+          <w:szCs w:val="26"/>
+        </w:rPr>
+        <w:t>u được</w:t>
+      </w:r>
+      <w:r>
+        <w:rPr>
+          <w:rFonts w:ascii="Times New Roman" w:hAnsi="Times New Roman" w:cs="Times New Roman"/>
+          <w:sz w:val="26"/>
+          <w:szCs w:val="26"/>
+        </w:rPr>
+        <w:t xml:space="preserve"> Avro</w:t>
+      </w:r>
+      <w:r>
+        <w:rPr>
+          <w:rFonts w:ascii="Times New Roman" w:hAnsi="Times New Roman" w:cs="Times New Roman"/>
+          <w:sz w:val="26"/>
+          <w:szCs w:val="26"/>
+        </w:rPr>
+        <w:t xml:space="preserve"> hỗ trợ</w:t>
+      </w:r>
+      <w:r>
+        <w:rPr>
+          <w:rFonts w:ascii="Times New Roman" w:hAnsi="Times New Roman" w:cs="Times New Roman"/>
+          <w:sz w:val="26"/>
+          <w:szCs w:val="26"/>
+        </w:rPr>
+        <w:t>.</w:t>
+      </w:r>
+      <w:r>
+        <w:rPr>
+          <w:rFonts w:ascii="Times New Roman" w:hAnsi="Times New Roman" w:cs="Times New Roman"/>
+          <w:sz w:val="26"/>
+          <w:szCs w:val="26"/>
+        </w:rPr>
+        <w:t xml:space="preserve"> </w:t>
+      </w:r>
+      <w:r>
+        <w:rPr>
+          <w:rFonts w:ascii="Times New Roman" w:hAnsi="Times New Roman" w:cs="Times New Roman"/>
+          <w:sz w:val="26"/>
+          <w:szCs w:val="26"/>
+        </w:rPr>
+        <w:t>Avro là một yếu tố quan trọng trong một hệ thống dữ liệu lớ</w:t>
+      </w:r>
+      <w:r>
+        <w:rPr>
+          <w:rFonts w:ascii="Times New Roman" w:hAnsi="Times New Roman" w:cs="Times New Roman"/>
+          <w:sz w:val="26"/>
+          <w:szCs w:val="26"/>
+        </w:rPr>
+        <w:t>n khi</w:t>
+      </w:r>
+      <w:r>
+        <w:rPr>
+          <w:rFonts w:ascii="Times New Roman" w:hAnsi="Times New Roman" w:cs="Times New Roman"/>
+          <w:sz w:val="26"/>
+          <w:szCs w:val="26"/>
+        </w:rPr>
+        <w:t xml:space="preserve"> bạn cần tạo ra rất nhiều dữ liệu, trong khi bạn không muốn tái xử lý nó liên tục</w:t>
+      </w:r>
+      <w:r>
+        <w:rPr>
+          <w:rFonts w:ascii="Times New Roman" w:hAnsi="Times New Roman" w:cs="Times New Roman"/>
+          <w:sz w:val="26"/>
+          <w:szCs w:val="26"/>
+        </w:rPr>
+        <w:t>.</w:t>
+      </w:r>
+      <w:r>
+        <w:rPr>
+          <w:rFonts w:ascii="Times New Roman" w:hAnsi="Times New Roman" w:cs="Times New Roman"/>
+          <w:sz w:val="26"/>
+          <w:szCs w:val="26"/>
+        </w:rPr>
+        <w:t xml:space="preserve"> </w:t>
+      </w:r>
+      <w:r>
+        <w:rPr>
+          <w:rFonts w:ascii="Times New Roman" w:hAnsi="Times New Roman" w:cs="Times New Roman"/>
+          <w:sz w:val="26"/>
+          <w:szCs w:val="26"/>
+        </w:rPr>
+        <w:t xml:space="preserve">Avro được thiết kế với kỳ vọng rằng bạn sẽ thay đổi sơ đồ của bạn </w:t>
+      </w:r>
+      <w:proofErr w:type="gramStart"/>
+      <w:r>
+        <w:rPr>
+          <w:rFonts w:ascii="Times New Roman" w:hAnsi="Times New Roman" w:cs="Times New Roman"/>
+          <w:sz w:val="26"/>
+          <w:szCs w:val="26"/>
+        </w:rPr>
+        <w:t>theo</w:t>
+      </w:r>
+      <w:proofErr w:type="gramEnd"/>
+      <w:r>
+        <w:rPr>
+          <w:rFonts w:ascii="Times New Roman" w:hAnsi="Times New Roman" w:cs="Times New Roman"/>
+          <w:sz w:val="26"/>
+          <w:szCs w:val="26"/>
+        </w:rPr>
+        <w:t xml:space="preserve"> thời gian. Đó là một yếu tố quan trọng trong một hệ thống lớn dữ liệu vì bạn sẽ tạo ra rất nhiều dữ liệu, và bạn không muốn liên tục tái xử lý nó. Avro có khả</w:t>
+      </w:r>
+      <w:r>
+        <w:rPr>
+          <w:rFonts w:ascii="Times New Roman" w:hAnsi="Times New Roman" w:cs="Times New Roman"/>
+          <w:sz w:val="26"/>
+          <w:szCs w:val="26"/>
+        </w:rPr>
+        <w:t xml:space="preserve"> năng sắp xếp</w:t>
+      </w:r>
+      <w:r>
+        <w:rPr>
+          <w:rFonts w:ascii="Times New Roman" w:hAnsi="Times New Roman" w:cs="Times New Roman"/>
+          <w:sz w:val="26"/>
+          <w:szCs w:val="26"/>
+        </w:rPr>
+        <w:t xml:space="preserve"> giữa các lược đồ</w:t>
+      </w:r>
+      <w:r>
+        <w:rPr>
+          <w:rFonts w:ascii="Times New Roman" w:hAnsi="Times New Roman" w:cs="Times New Roman"/>
+          <w:sz w:val="26"/>
+          <w:szCs w:val="26"/>
+        </w:rPr>
+        <w:t xml:space="preserve"> khác nhau </w:t>
+      </w:r>
+      <w:r>
+        <w:rPr>
+          <w:rFonts w:ascii="Times New Roman" w:hAnsi="Times New Roman" w:cs="Times New Roman"/>
+          <w:sz w:val="26"/>
+          <w:szCs w:val="26"/>
+        </w:rPr>
+        <w:t>để các công cụ mới có thể đọc dữ liệu cũ và ngược lại.</w:t>
+      </w:r>
+    </w:p>
+    <w:p>
+      <w:pPr>
+        <w:pStyle w:val="Heading2"/>
+        <w:rPr>
+          <w:rFonts w:ascii="Times New Roman" w:hAnsi="Times New Roman" w:cs="Times New Roman"/>
+          <w:b/>
+          <w:color w:val="000000" w:themeColor="text1"/>
+          <w:sz w:val="28"/>
+          <w:szCs w:val="28"/>
+        </w:rPr>
+      </w:pPr>
+      <w:bookmarkStart w:id="1" w:name="_Crunch"/>
+      <w:bookmarkEnd w:id="1"/>
+      <w:r>
+        <w:rPr>
+          <w:rFonts w:ascii="Times New Roman" w:hAnsi="Times New Roman" w:cs="Times New Roman"/>
+          <w:b/>
+          <w:color w:val="000000" w:themeColor="text1"/>
+          <w:sz w:val="28"/>
+          <w:szCs w:val="28"/>
+        </w:rPr>
+        <w:t>Crunch</w:t>
+      </w:r>
+    </w:p>
+    <w:p>
+      <w:pPr>
+        <w:spacing w:after="0" w:line="216" w:lineRule="auto"/>
+        <w:ind w:firstLine="720"/>
+        <w:jc w:val="both"/>
+        <w:rPr>
+          <w:rFonts w:ascii="Times New Roman" w:eastAsia="Times New Roman" w:hAnsi="Times New Roman" w:cs="Times New Roman"/>
+          <w:color w:val="E48312"/>
+          <w:sz w:val="26"/>
+          <w:szCs w:val="26"/>
+        </w:rPr>
+      </w:pPr>
+      <w:r>
+        <w:rPr>
+          <w:rFonts w:ascii="Times New Roman" w:hAnsi="Times New Roman" w:cs="Times New Roman"/>
+          <w:sz w:val="26"/>
+          <w:szCs w:val="26"/>
+        </w:rPr>
+        <w:t>Apache Crunch </w:t>
+      </w:r>
+      <w:r>
+        <w:rPr>
+          <w:rFonts w:ascii="Times New Roman" w:eastAsia="+mn-ea" w:hAnsi="Times New Roman" w:cs="Times New Roman"/>
+          <w:color w:val="000000" w:themeColor="text1"/>
+          <w:kern w:val="24"/>
+          <w:sz w:val="26"/>
+          <w:szCs w:val="26"/>
+        </w:rPr>
+        <w:t>Là mộ</w:t>
+      </w:r>
+      <w:r>
+        <w:rPr>
+          <w:rFonts w:ascii="Times New Roman" w:eastAsia="+mn-ea" w:hAnsi="Times New Roman" w:cs="Times New Roman"/>
+          <w:color w:val="000000" w:themeColor="text1"/>
+          <w:kern w:val="24"/>
+          <w:sz w:val="26"/>
+          <w:szCs w:val="26"/>
+        </w:rPr>
+        <w:t xml:space="preserve">t thư </w:t>
+      </w:r>
+      <w:r>
+        <w:rPr>
+          <w:rFonts w:ascii="Times New Roman" w:eastAsia="+mn-ea" w:hAnsi="Times New Roman" w:cs="Times New Roman"/>
+          <w:color w:val="000000" w:themeColor="text1"/>
+          <w:kern w:val="24"/>
+          <w:sz w:val="26"/>
+          <w:szCs w:val="26"/>
+        </w:rPr>
+        <w:t xml:space="preserve">viện Java API giúp cho việc như thu thập và tập hợp dữ liệu trên </w:t>
+      </w:r>
+      <w:hyperlink r:id="rId10" w:history="1">
+        <w:r>
+          <w:rPr>
+            <w:rStyle w:val="Hyperlink"/>
+            <w:rFonts w:ascii="Times New Roman" w:eastAsia="+mn-ea" w:hAnsi="Times New Roman" w:cs="Times New Roman"/>
+            <w:kern w:val="24"/>
+            <w:sz w:val="26"/>
+            <w:szCs w:val="26"/>
+          </w:rPr>
+          <w:t>MapReduce</w:t>
+        </w:r>
+      </w:hyperlink>
+      <w:r>
+        <w:rPr>
+          <w:rFonts w:ascii="Times New Roman" w:eastAsia="+mn-ea" w:hAnsi="Times New Roman" w:cs="Times New Roman"/>
+          <w:color w:val="000000" w:themeColor="text1"/>
+          <w:kern w:val="24"/>
+          <w:sz w:val="26"/>
+          <w:szCs w:val="26"/>
+        </w:rPr>
+        <w:t xml:space="preserve"> dễ</w:t>
+      </w:r>
+      <w:r>
+        <w:rPr>
+          <w:rFonts w:ascii="Times New Roman" w:eastAsia="+mn-ea" w:hAnsi="Times New Roman" w:cs="Times New Roman"/>
+          <w:color w:val="000000" w:themeColor="text1"/>
+          <w:kern w:val="24"/>
+          <w:sz w:val="26"/>
+          <w:szCs w:val="26"/>
+        </w:rPr>
+        <w:t xml:space="preserve"> dàng hơn.</w:t>
+      </w:r>
+      <w:r>
+        <w:rPr>
+          <w:rFonts w:ascii="Times New Roman" w:hAnsi="Times New Roman" w:cs="Times New Roman"/>
+          <w:color w:val="000000"/>
+          <w:sz w:val="26"/>
+          <w:szCs w:val="26"/>
+          <w:bdr w:val="none" w:sz="0" w:space="0" w:color="auto" w:frame="1"/>
+          <w:shd w:val="clear" w:color="auto" w:fill="FFFFFF"/>
+        </w:rPr>
+        <w:t>Có lẽ bạn đã quen thuộc với Pig và Hive cũng như làm thế nào để xử lý dữ liệu với chúng.</w:t>
+      </w:r>
+      <w:r>
+        <w:rPr>
+          <w:rStyle w:val="apple-converted-space"/>
+          <w:rFonts w:ascii="Times New Roman" w:hAnsi="Times New Roman" w:cs="Times New Roman"/>
+          <w:color w:val="000000"/>
+          <w:sz w:val="26"/>
+          <w:szCs w:val="26"/>
+          <w:bdr w:val="none" w:sz="0" w:space="0" w:color="auto" w:frame="1"/>
+          <w:shd w:val="clear" w:color="auto" w:fill="FFFFFF"/>
+        </w:rPr>
+        <w:t> </w:t>
+      </w:r>
+      <w:r>
+        <w:rPr>
+          <w:rFonts w:ascii="Times New Roman" w:hAnsi="Times New Roman" w:cs="Times New Roman"/>
+          <w:color w:val="000000"/>
+          <w:sz w:val="26"/>
+          <w:szCs w:val="26"/>
+          <w:bdr w:val="none" w:sz="0" w:space="0" w:color="auto" w:frame="1"/>
+          <w:shd w:val="clear" w:color="auto" w:fill="FFFFFF"/>
+        </w:rPr>
+        <w:t>Tuy nhiên, không phải tất cả các định dạng dữ liệu mà bạn sử dụng sẽ phù hợp với Pig và Hive.</w:t>
+      </w:r>
+      <w:r>
+        <w:rPr>
+          <w:rFonts w:ascii="Times New Roman" w:hAnsi="Times New Roman" w:cs="Times New Roman"/>
+          <w:color w:val="000000"/>
+          <w:sz w:val="26"/>
+          <w:szCs w:val="26"/>
+          <w:bdr w:val="none" w:sz="0" w:space="0" w:color="auto" w:frame="1"/>
+          <w:shd w:val="clear" w:color="auto" w:fill="FFFFFF"/>
+        </w:rPr>
+        <w:t xml:space="preserve"> </w:t>
+      </w:r>
+      <w:r>
+        <w:rPr>
+          <w:rFonts w:ascii="Times New Roman" w:hAnsi="Times New Roman" w:cs="Times New Roman"/>
+          <w:sz w:val="26"/>
+          <w:szCs w:val="26"/>
+        </w:rPr>
+        <w:t>Pig</w:t>
+      </w:r>
+      <w:r>
+        <w:rPr>
+          <w:rFonts w:ascii="Times New Roman" w:hAnsi="Times New Roman" w:cs="Times New Roman"/>
+          <w:sz w:val="26"/>
+          <w:szCs w:val="26"/>
+        </w:rPr>
+        <w:t xml:space="preserve"> và Hive phù hợp để xử lí</w:t>
+      </w:r>
+      <w:r>
+        <w:rPr>
+          <w:rFonts w:ascii="Times New Roman" w:hAnsi="Times New Roman" w:cs="Times New Roman"/>
+          <w:sz w:val="26"/>
+          <w:szCs w:val="26"/>
+        </w:rPr>
+        <w:t xml:space="preserve"> dữ liệ</w:t>
+      </w:r>
+      <w:r>
+        <w:rPr>
+          <w:rFonts w:ascii="Times New Roman" w:hAnsi="Times New Roman" w:cs="Times New Roman"/>
+          <w:sz w:val="26"/>
+          <w:szCs w:val="26"/>
+        </w:rPr>
+        <w:t>u đã được ghi chép</w:t>
+      </w:r>
+      <w:r>
+        <w:rPr>
+          <w:rFonts w:ascii="Times New Roman" w:hAnsi="Times New Roman" w:cs="Times New Roman"/>
+          <w:sz w:val="26"/>
+          <w:szCs w:val="26"/>
+        </w:rPr>
+        <w:t xml:space="preserve"> hoặc dữ liệu quan hệ</w:t>
+      </w:r>
+      <w:r>
+        <w:rPr>
+          <w:rFonts w:ascii="Times New Roman" w:hAnsi="Times New Roman" w:cs="Times New Roman"/>
+          <w:sz w:val="26"/>
+          <w:szCs w:val="26"/>
+        </w:rPr>
+        <w:t>, nhưng b</w:t>
+      </w:r>
+      <w:r>
+        <w:rPr>
+          <w:rFonts w:ascii="Times New Roman" w:hAnsi="Times New Roman" w:cs="Times New Roman"/>
+          <w:sz w:val="26"/>
+          <w:szCs w:val="26"/>
+        </w:rPr>
+        <w:t xml:space="preserve">ạn vẫn có thể </w:t>
+      </w:r>
+      <w:r>
+        <w:rPr>
+          <w:rFonts w:ascii="Times New Roman" w:hAnsi="Times New Roman" w:cs="Times New Roman"/>
+          <w:sz w:val="26"/>
+          <w:szCs w:val="26"/>
+        </w:rPr>
+        <w:t>xử lý dữ liệ</w:t>
+      </w:r>
+      <w:r>
+        <w:rPr>
+          <w:rFonts w:ascii="Times New Roman" w:hAnsi="Times New Roman" w:cs="Times New Roman"/>
+          <w:sz w:val="26"/>
+          <w:szCs w:val="26"/>
+        </w:rPr>
+        <w:t>u khác</w:t>
+      </w:r>
+      <w:r>
+        <w:rPr>
+          <w:rFonts w:ascii="Times New Roman" w:hAnsi="Times New Roman" w:cs="Times New Roman"/>
+          <w:sz w:val="26"/>
+          <w:szCs w:val="26"/>
+        </w:rPr>
+        <w:t xml:space="preserve"> với Pig</w:t>
+      </w:r>
+      <w:r>
+        <w:rPr>
+          <w:rFonts w:ascii="Times New Roman" w:hAnsi="Times New Roman" w:cs="Times New Roman"/>
+          <w:sz w:val="26"/>
+          <w:szCs w:val="26"/>
+        </w:rPr>
+        <w:t xml:space="preserve"> và Hive, </w:t>
+      </w:r>
+      <w:r>
+        <w:rPr>
+          <w:rFonts w:ascii="Times New Roman" w:hAnsi="Times New Roman" w:cs="Times New Roman"/>
+          <w:sz w:val="26"/>
+          <w:szCs w:val="26"/>
+        </w:rPr>
+        <w:t>mà không buộc bạn phải</w:t>
+      </w:r>
+      <w:r>
+        <w:rPr>
+          <w:rFonts w:ascii="Times New Roman" w:hAnsi="Times New Roman" w:cs="Times New Roman"/>
+          <w:sz w:val="26"/>
+          <w:szCs w:val="26"/>
+        </w:rPr>
+        <w:t xml:space="preserve"> có</w:t>
+      </w:r>
+      <w:r>
+        <w:rPr>
+          <w:rFonts w:ascii="Times New Roman" w:hAnsi="Times New Roman" w:cs="Times New Roman"/>
+          <w:sz w:val="26"/>
+          <w:szCs w:val="26"/>
+        </w:rPr>
+        <w:t xml:space="preserve"> một mô hình quan hệ hoặc một cấ</w:t>
+      </w:r>
+      <w:r>
+        <w:rPr>
+          <w:rFonts w:ascii="Times New Roman" w:hAnsi="Times New Roman" w:cs="Times New Roman"/>
+          <w:sz w:val="26"/>
+          <w:szCs w:val="26"/>
+        </w:rPr>
+        <w:t>u trúc nhập</w:t>
+      </w:r>
+      <w:r>
+        <w:rPr>
+          <w:rFonts w:ascii="Times New Roman" w:hAnsi="Times New Roman" w:cs="Times New Roman"/>
+          <w:sz w:val="26"/>
+          <w:szCs w:val="26"/>
+        </w:rPr>
+        <w:t>,</w:t>
+      </w:r>
+      <w:r>
+        <w:rPr>
+          <w:rFonts w:ascii="Times New Roman" w:hAnsi="Times New Roman" w:cs="Times New Roman"/>
+          <w:sz w:val="26"/>
+          <w:szCs w:val="26"/>
+        </w:rPr>
+        <w:t xml:space="preserve"> b</w:t>
+      </w:r>
+      <w:r>
+        <w:rPr>
+          <w:rFonts w:ascii="Times New Roman" w:hAnsi="Times New Roman" w:cs="Times New Roman"/>
+          <w:sz w:val="26"/>
+          <w:szCs w:val="26"/>
+        </w:rPr>
+        <w:t xml:space="preserve">ù lại </w:t>
+      </w:r>
+      <w:r>
+        <w:rPr>
+          <w:rFonts w:ascii="Times New Roman" w:hAnsi="Times New Roman" w:cs="Times New Roman"/>
+          <w:sz w:val="26"/>
+          <w:szCs w:val="26"/>
+        </w:rPr>
+        <w:t>bạn phải làm rất nhiề</w:t>
+      </w:r>
+      <w:r>
+        <w:rPr>
+          <w:rFonts w:ascii="Times New Roman" w:hAnsi="Times New Roman" w:cs="Times New Roman"/>
+          <w:sz w:val="26"/>
+          <w:szCs w:val="26"/>
+        </w:rPr>
+        <w:t>u việc liên quan</w:t>
+      </w:r>
+      <w:r>
+        <w:rPr>
+          <w:rFonts w:ascii="Times New Roman" w:hAnsi="Times New Roman" w:cs="Times New Roman"/>
+          <w:sz w:val="26"/>
+          <w:szCs w:val="26"/>
+        </w:rPr>
+        <w:t>. Đó</w:t>
+      </w:r>
+      <w:r>
+        <w:rPr>
+          <w:rFonts w:ascii="Times New Roman" w:hAnsi="Times New Roman" w:cs="Times New Roman"/>
+          <w:sz w:val="26"/>
+          <w:szCs w:val="26"/>
+        </w:rPr>
+        <w:t xml:space="preserve"> là lí do Crunch được tạo ra.</w:t>
+      </w:r>
+    </w:p>
+    <w:p>
+      <w:pPr>
+        <w:ind w:firstLine="720"/>
+        <w:jc w:val="both"/>
+        <w:rPr>
+          <w:rFonts w:ascii="Times New Roman" w:hAnsi="Times New Roman" w:cs="Times New Roman"/>
+          <w:sz w:val="26"/>
+          <w:szCs w:val="26"/>
+        </w:rPr>
+      </w:pPr>
+      <w:r>
+        <w:rPr>
+          <w:rFonts w:ascii="Times New Roman" w:hAnsi="Times New Roman" w:cs="Times New Roman"/>
+          <w:sz w:val="26"/>
+          <w:szCs w:val="26"/>
+        </w:rPr>
+        <w:t xml:space="preserve">Apache Crunch phát triển và hỗ trợ Java API đơn giản hóa quá trình tạo đường truyền dữ liệu trên Apache Hadoop. Các API Crunch được dựa trên mô hình </w:t>
+      </w:r>
+      <w:hyperlink r:id="rId11" w:history="1">
+        <w:r>
+          <w:rPr>
+            <w:rStyle w:val="Hyperlink"/>
+            <w:rFonts w:ascii="Times New Roman" w:hAnsi="Times New Roman" w:cs="Times New Roman"/>
+            <w:sz w:val="26"/>
+            <w:szCs w:val="26"/>
+          </w:rPr>
+          <w:t>FlumeJava</w:t>
+        </w:r>
+      </w:hyperlink>
+      <w:r>
+        <w:rPr>
+          <w:rFonts w:ascii="Times New Roman" w:hAnsi="Times New Roman" w:cs="Times New Roman"/>
+          <w:sz w:val="26"/>
+          <w:szCs w:val="26"/>
+        </w:rPr>
+        <w:t>,</w:t>
+      </w:r>
+      <w:r>
+        <w:rPr>
+          <w:rFonts w:ascii="Times New Roman" w:hAnsi="Times New Roman" w:cs="Times New Roman"/>
+          <w:sz w:val="26"/>
+          <w:szCs w:val="26"/>
+        </w:rPr>
+        <w:t xml:space="preserve"> là </w:t>
       </w:r>
       <w:proofErr w:type="gramStart"/>
       <w:r>
@@ -1411,20 +1607,24 @@
     </w:p>
     <w:p>
       <w:pPr>
-        <w:jc w:val="both"/>
+        <w:pStyle w:val="Heading2"/>
         <w:rPr>
           <w:rFonts w:ascii="Times New Roman" w:hAnsi="Times New Roman" w:cs="Times New Roman"/>
           <w:b/>
-          <w:sz w:val="26"/>
-          <w:szCs w:val="26"/>
-        </w:rPr>
-      </w:pPr>
+          <w:color w:val="000000" w:themeColor="text1"/>
+          <w:sz w:val="28"/>
+          <w:szCs w:val="28"/>
+        </w:rPr>
+      </w:pPr>
+      <w:bookmarkStart w:id="2" w:name="_Cloudera_ML"/>
+      <w:bookmarkEnd w:id="2"/>
       <w:r>
         <w:rPr>
           <w:rFonts w:ascii="Times New Roman" w:hAnsi="Times New Roman" w:cs="Times New Roman"/>
           <w:b/>
-          <w:sz w:val="26"/>
-          <w:szCs w:val="26"/>
+          <w:color w:val="000000" w:themeColor="text1"/>
+          <w:sz w:val="28"/>
+          <w:szCs w:val="28"/>
         </w:rPr>
         <w:t>Cloudera ML</w:t>
       </w:r>
@@ -1439,7 +1639,7 @@
           <w:szCs w:val="26"/>
         </w:rPr>
       </w:pPr>
-      <w:hyperlink r:id="rId8" w:history="1">
+      <w:hyperlink r:id="rId12" w:history="1">
         <w:r>
           <w:rPr>
             <w:rStyle w:val="Hyperlink"/>
@@ -1558,241 +1758,281 @@
         </w:rPr>
         <w:t xml:space="preserve">. </w:t>
       </w:r>
+      <w:r>
+        <w:rPr>
+          <w:rFonts w:ascii="Times New Roman" w:hAnsi="Times New Roman" w:cs="Times New Roman"/>
+          <w:color w:val="000000"/>
+          <w:sz w:val="26"/>
+          <w:szCs w:val="26"/>
+          <w:bdr w:val="none" w:sz="0" w:space="0" w:color="auto" w:frame="1"/>
+          <w:shd w:val="clear" w:color="auto" w:fill="FFFFFF"/>
+        </w:rPr>
+        <w:t xml:space="preserve">Nó được xây dựng bằng cách sử dụng Crunch, </w:t>
+      </w:r>
+      <w:r>
+        <w:rPr>
+          <w:rFonts w:ascii="Times New Roman" w:hAnsi="Times New Roman" w:cs="Times New Roman"/>
+          <w:color w:val="000000"/>
+          <w:sz w:val="26"/>
+          <w:szCs w:val="26"/>
+          <w:bdr w:val="none" w:sz="0" w:space="0" w:color="auto" w:frame="1"/>
+          <w:shd w:val="clear" w:color="auto" w:fill="FFFFFF"/>
+        </w:rPr>
+        <w:t xml:space="preserve">từ đó </w:t>
+      </w:r>
+      <w:r>
+        <w:rPr>
+          <w:rFonts w:ascii="Times New Roman" w:hAnsi="Times New Roman" w:cs="Times New Roman"/>
+          <w:color w:val="000000"/>
+          <w:sz w:val="26"/>
+          <w:szCs w:val="26"/>
+          <w:bdr w:val="none" w:sz="0" w:space="0" w:color="auto" w:frame="1"/>
+          <w:shd w:val="clear" w:color="auto" w:fill="FFFFFF"/>
+        </w:rPr>
+        <w:t xml:space="preserve">thúc đẩy nhiều dự </w:t>
+      </w:r>
+      <w:proofErr w:type="gramStart"/>
+      <w:r>
+        <w:rPr>
+          <w:rFonts w:ascii="Times New Roman" w:hAnsi="Times New Roman" w:cs="Times New Roman"/>
+          <w:color w:val="000000"/>
+          <w:sz w:val="26"/>
+          <w:szCs w:val="26"/>
+          <w:bdr w:val="none" w:sz="0" w:space="0" w:color="auto" w:frame="1"/>
+          <w:shd w:val="clear" w:color="auto" w:fill="FFFFFF"/>
+        </w:rPr>
+        <w:t>án</w:t>
+      </w:r>
+      <w:proofErr w:type="gramEnd"/>
+      <w:r>
+        <w:rPr>
+          <w:rFonts w:ascii="Times New Roman" w:hAnsi="Times New Roman" w:cs="Times New Roman"/>
+          <w:color w:val="000000"/>
+          <w:sz w:val="26"/>
+          <w:szCs w:val="26"/>
+          <w:bdr w:val="none" w:sz="0" w:space="0" w:color="auto" w:frame="1"/>
+          <w:shd w:val="clear" w:color="auto" w:fill="FFFFFF"/>
+        </w:rPr>
+        <w:t xml:space="preserve"> hiện có.</w:t>
+      </w:r>
+      <w:r>
+        <w:rPr>
+          <w:rStyle w:val="apple-converted-space"/>
+          <w:rFonts w:ascii="Times New Roman" w:hAnsi="Times New Roman" w:cs="Times New Roman"/>
+          <w:color w:val="000000"/>
+          <w:sz w:val="26"/>
+          <w:szCs w:val="26"/>
+          <w:bdr w:val="none" w:sz="0" w:space="0" w:color="auto" w:frame="1"/>
+          <w:shd w:val="clear" w:color="auto" w:fill="FFFFFF"/>
+        </w:rPr>
+        <w:t> </w:t>
+      </w:r>
+      <w:r>
+        <w:rPr>
+          <w:rFonts w:ascii="Times New Roman" w:hAnsi="Times New Roman" w:cs="Times New Roman"/>
+          <w:color w:val="000000"/>
+          <w:sz w:val="26"/>
+          <w:szCs w:val="26"/>
+          <w:bdr w:val="none" w:sz="0" w:space="0" w:color="auto" w:frame="1"/>
+          <w:shd w:val="clear" w:color="auto" w:fill="FFFFFF"/>
+        </w:rPr>
+        <w:t xml:space="preserve">Ví dụ, định dạng vector: </w:t>
+      </w:r>
+      <w:r>
+        <w:rPr>
+          <w:rFonts w:ascii="Times New Roman" w:hAnsi="Times New Roman" w:cs="Times New Roman"/>
+          <w:color w:val="000000"/>
+          <w:sz w:val="26"/>
+          <w:szCs w:val="26"/>
+          <w:bdr w:val="none" w:sz="0" w:space="0" w:color="auto" w:frame="1"/>
+          <w:shd w:val="clear" w:color="auto" w:fill="FFFFFF"/>
+        </w:rPr>
+        <w:t xml:space="preserve">có </w:t>
+      </w:r>
+      <w:r>
+        <w:rPr>
+          <w:rFonts w:ascii="Times New Roman" w:hAnsi="Times New Roman" w:cs="Times New Roman"/>
+          <w:color w:val="000000"/>
+          <w:sz w:val="26"/>
+          <w:szCs w:val="26"/>
+          <w:bdr w:val="none" w:sz="0" w:space="0" w:color="auto" w:frame="1"/>
+          <w:shd w:val="clear" w:color="auto" w:fill="FFFFFF"/>
+        </w:rPr>
+        <w:t xml:space="preserve">rất nhiều </w:t>
+      </w:r>
+      <w:hyperlink r:id="rId13" w:history="1">
+        <w:r>
+          <w:rPr>
+            <w:rStyle w:val="Hyperlink"/>
+            <w:rFonts w:ascii="Times New Roman" w:hAnsi="Times New Roman" w:cs="Times New Roman"/>
+            <w:color w:val="auto"/>
+            <w:sz w:val="26"/>
+            <w:szCs w:val="26"/>
+            <w:u w:val="none"/>
+          </w:rPr>
+          <w:t>Cloudera ML</w:t>
+        </w:r>
+      </w:hyperlink>
+      <w:r>
+        <w:rPr>
+          <w:rFonts w:ascii="Times New Roman" w:hAnsi="Times New Roman" w:cs="Times New Roman"/>
+          <w:color w:val="000000"/>
+          <w:sz w:val="26"/>
+          <w:szCs w:val="26"/>
+          <w:bdr w:val="none" w:sz="0" w:space="0" w:color="auto" w:frame="1"/>
+          <w:shd w:val="clear" w:color="auto" w:fill="FFFFFF"/>
+        </w:rPr>
+        <w:t xml:space="preserve"> liên quan đến việc chuyển đổi dữ liệu thô, đó là danh sách các định dạng vector cho các thuật toán trong </w:t>
+      </w:r>
+      <w:r>
+        <w:rPr>
+          <w:rFonts w:ascii="Times New Roman" w:hAnsi="Times New Roman" w:cs="Times New Roman"/>
+          <w:sz w:val="26"/>
+          <w:szCs w:val="26"/>
+        </w:rPr>
+        <w:t>machine learning</w:t>
+      </w:r>
+      <w:r>
+        <w:rPr>
+          <w:rFonts w:ascii="Times New Roman" w:hAnsi="Times New Roman" w:cs="Times New Roman"/>
+          <w:color w:val="000000"/>
+          <w:sz w:val="26"/>
+          <w:szCs w:val="26"/>
+          <w:bdr w:val="none" w:sz="0" w:space="0" w:color="auto" w:frame="1"/>
+          <w:shd w:val="clear" w:color="auto" w:fill="FFFFFF"/>
+        </w:rPr>
+        <w:t>.</w:t>
+      </w:r>
+      <w:r>
+        <w:rPr>
+          <w:rStyle w:val="apple-converted-space"/>
+          <w:rFonts w:ascii="Times New Roman" w:hAnsi="Times New Roman" w:cs="Times New Roman"/>
+          <w:color w:val="000000"/>
+          <w:sz w:val="26"/>
+          <w:szCs w:val="26"/>
+          <w:bdr w:val="none" w:sz="0" w:space="0" w:color="auto" w:frame="1"/>
+          <w:shd w:val="clear" w:color="auto" w:fill="FFFFFF"/>
+        </w:rPr>
+        <w:t> </w:t>
+      </w:r>
+      <w:r>
+        <w:rPr>
+          <w:rFonts w:ascii="Times New Roman" w:hAnsi="Times New Roman" w:cs="Times New Roman"/>
+          <w:color w:val="000000"/>
+          <w:sz w:val="26"/>
+          <w:szCs w:val="26"/>
+          <w:bdr w:val="none" w:sz="0" w:space="0" w:color="auto" w:frame="1"/>
+          <w:shd w:val="clear" w:color="auto" w:fill="FFFFFF"/>
+        </w:rPr>
+        <w:t xml:space="preserve">Nó thúc đẩy giao diện vector Mahout </w:t>
+      </w:r>
+      <w:proofErr w:type="gramStart"/>
+      <w:r>
+        <w:rPr>
+          <w:rFonts w:ascii="Times New Roman" w:hAnsi="Times New Roman" w:cs="Times New Roman"/>
+          <w:color w:val="000000"/>
+          <w:sz w:val="26"/>
+          <w:szCs w:val="26"/>
+          <w:bdr w:val="none" w:sz="0" w:space="0" w:color="auto" w:frame="1"/>
+          <w:shd w:val="clear" w:color="auto" w:fill="FFFFFF"/>
+        </w:rPr>
+        <w:t>và</w:t>
+      </w:r>
+      <w:proofErr w:type="gramEnd"/>
+      <w:r>
+        <w:rPr>
+          <w:rFonts w:ascii="Times New Roman" w:hAnsi="Times New Roman" w:cs="Times New Roman"/>
+          <w:color w:val="000000"/>
+          <w:sz w:val="26"/>
+          <w:szCs w:val="26"/>
+          <w:bdr w:val="none" w:sz="0" w:space="0" w:color="auto" w:frame="1"/>
+          <w:shd w:val="clear" w:color="auto" w:fill="FFFFFF"/>
+        </w:rPr>
+        <w:t xml:space="preserve"> các </w:t>
+      </w:r>
+      <w:r>
+        <w:rPr>
+          <w:rFonts w:ascii="Times New Roman" w:hAnsi="Times New Roman" w:cs="Times New Roman"/>
+          <w:color w:val="000000"/>
+          <w:sz w:val="26"/>
+          <w:szCs w:val="26"/>
+          <w:shd w:val="clear" w:color="auto" w:fill="FFFFFF"/>
+        </w:rPr>
+        <w:t>classes</w:t>
+      </w:r>
+      <w:r>
+        <w:rPr>
+          <w:rFonts w:ascii="Times New Roman" w:hAnsi="Times New Roman" w:cs="Times New Roman"/>
+          <w:color w:val="000000"/>
+          <w:sz w:val="26"/>
+          <w:szCs w:val="26"/>
+          <w:bdr w:val="none" w:sz="0" w:space="0" w:color="auto" w:frame="1"/>
+          <w:shd w:val="clear" w:color="auto" w:fill="FFFFFF"/>
+        </w:rPr>
+        <w:t xml:space="preserve"> </w:t>
+      </w:r>
+      <w:r>
+        <w:rPr>
+          <w:rFonts w:ascii="Times New Roman" w:hAnsi="Times New Roman" w:cs="Times New Roman"/>
+          <w:color w:val="000000"/>
+          <w:sz w:val="26"/>
+          <w:szCs w:val="26"/>
+          <w:bdr w:val="none" w:sz="0" w:space="0" w:color="auto" w:frame="1"/>
+          <w:shd w:val="clear" w:color="auto" w:fill="FFFFFF"/>
+        </w:rPr>
+        <w:t>cho mục đích đó.</w:t>
+      </w:r>
+      <w:r>
+        <w:rPr>
+          <w:rStyle w:val="apple-converted-space"/>
+          <w:rFonts w:ascii="Times New Roman" w:hAnsi="Times New Roman" w:cs="Times New Roman"/>
+          <w:color w:val="000000"/>
+          <w:sz w:val="26"/>
+          <w:szCs w:val="26"/>
+          <w:bdr w:val="none" w:sz="0" w:space="0" w:color="auto" w:frame="1"/>
+          <w:shd w:val="clear" w:color="auto" w:fill="FFFFFF"/>
+        </w:rPr>
+        <w:t> </w:t>
+      </w:r>
+      <w:r>
+        <w:rPr>
+          <w:rFonts w:ascii="Times New Roman" w:hAnsi="Times New Roman" w:cs="Times New Roman"/>
+          <w:color w:val="000000"/>
+          <w:sz w:val="26"/>
+          <w:szCs w:val="26"/>
+          <w:bdr w:val="none" w:sz="0" w:space="0" w:color="auto" w:frame="1"/>
+          <w:shd w:val="clear" w:color="auto" w:fill="FFFFFF"/>
+        </w:rPr>
+        <w:t>Các định dạng kỷ lục chỉ là một wrapper mỏng Avro, và HCatalog là hồ sơ và giản đồ định dạng để bạn có thể dễ dàng tích hợp với các nguồn dữ liệu hiện có.</w:t>
+      </w:r>
     </w:p>
     <w:p>
       <w:pPr>
-        <w:ind w:firstLine="720"/>
-        <w:jc w:val="both"/>
-        <w:rPr>
-          <w:rFonts w:ascii="Times New Roman" w:hAnsi="Times New Roman" w:cs="Times New Roman"/>
-          <w:sz w:val="26"/>
-          <w:szCs w:val="26"/>
-        </w:rPr>
-      </w:pPr>
-      <w:r>
-        <w:rPr>
-          <w:rFonts w:ascii="Times New Roman" w:hAnsi="Times New Roman" w:cs="Times New Roman"/>
-          <w:color w:val="000000"/>
-          <w:sz w:val="26"/>
-          <w:szCs w:val="26"/>
-          <w:bdr w:val="none" w:sz="0" w:space="0" w:color="auto" w:frame="1"/>
-          <w:shd w:val="clear" w:color="auto" w:fill="FFFFFF"/>
-        </w:rPr>
-        <w:t xml:space="preserve">Nó được xây dựng bằng cách sử dụng Crunch, </w:t>
-      </w:r>
-      <w:r>
-        <w:rPr>
-          <w:rFonts w:ascii="Times New Roman" w:hAnsi="Times New Roman" w:cs="Times New Roman"/>
-          <w:color w:val="000000"/>
-          <w:sz w:val="26"/>
-          <w:szCs w:val="26"/>
-          <w:bdr w:val="none" w:sz="0" w:space="0" w:color="auto" w:frame="1"/>
-          <w:shd w:val="clear" w:color="auto" w:fill="FFFFFF"/>
-        </w:rPr>
-        <w:t xml:space="preserve">từ đó </w:t>
-      </w:r>
-      <w:r>
-        <w:rPr>
-          <w:rFonts w:ascii="Times New Roman" w:hAnsi="Times New Roman" w:cs="Times New Roman"/>
-          <w:color w:val="000000"/>
-          <w:sz w:val="26"/>
-          <w:szCs w:val="26"/>
-          <w:bdr w:val="none" w:sz="0" w:space="0" w:color="auto" w:frame="1"/>
-          <w:shd w:val="clear" w:color="auto" w:fill="FFFFFF"/>
-        </w:rPr>
-        <w:t xml:space="preserve">thúc đẩy nhiều dự </w:t>
-      </w:r>
-      <w:proofErr w:type="gramStart"/>
-      <w:r>
-        <w:rPr>
-          <w:rFonts w:ascii="Times New Roman" w:hAnsi="Times New Roman" w:cs="Times New Roman"/>
-          <w:color w:val="000000"/>
-          <w:sz w:val="26"/>
-          <w:szCs w:val="26"/>
-          <w:bdr w:val="none" w:sz="0" w:space="0" w:color="auto" w:frame="1"/>
-          <w:shd w:val="clear" w:color="auto" w:fill="FFFFFF"/>
-        </w:rPr>
-        <w:t>án</w:t>
-      </w:r>
-      <w:proofErr w:type="gramEnd"/>
-      <w:r>
-        <w:rPr>
-          <w:rFonts w:ascii="Times New Roman" w:hAnsi="Times New Roman" w:cs="Times New Roman"/>
-          <w:color w:val="000000"/>
-          <w:sz w:val="26"/>
-          <w:szCs w:val="26"/>
-          <w:bdr w:val="none" w:sz="0" w:space="0" w:color="auto" w:frame="1"/>
-          <w:shd w:val="clear" w:color="auto" w:fill="FFFFFF"/>
-        </w:rPr>
-        <w:t xml:space="preserve"> hiện có.</w:t>
-      </w:r>
-      <w:r>
-        <w:rPr>
-          <w:rStyle w:val="apple-converted-space"/>
-          <w:rFonts w:ascii="Times New Roman" w:hAnsi="Times New Roman" w:cs="Times New Roman"/>
-          <w:color w:val="000000"/>
-          <w:sz w:val="26"/>
-          <w:szCs w:val="26"/>
-          <w:bdr w:val="none" w:sz="0" w:space="0" w:color="auto" w:frame="1"/>
-          <w:shd w:val="clear" w:color="auto" w:fill="FFFFFF"/>
-        </w:rPr>
-        <w:t> </w:t>
-      </w:r>
-      <w:r>
-        <w:rPr>
-          <w:rFonts w:ascii="Times New Roman" w:hAnsi="Times New Roman" w:cs="Times New Roman"/>
-          <w:color w:val="000000"/>
-          <w:sz w:val="26"/>
-          <w:szCs w:val="26"/>
-          <w:bdr w:val="none" w:sz="0" w:space="0" w:color="auto" w:frame="1"/>
-          <w:shd w:val="clear" w:color="auto" w:fill="FFFFFF"/>
-        </w:rPr>
-        <w:t xml:space="preserve">Ví dụ, định dạng vector: rất nhiều ML liên quan đến việc chuyển đổi dữ liệu thô, đó là danh sách các định dạng vector cho các thuật toán trong </w:t>
-      </w:r>
-      <w:r>
-        <w:rPr>
-          <w:rFonts w:ascii="Times New Roman" w:hAnsi="Times New Roman" w:cs="Times New Roman"/>
-          <w:sz w:val="26"/>
-          <w:szCs w:val="26"/>
-        </w:rPr>
-        <w:t>machine learning</w:t>
-      </w:r>
-      <w:r>
-        <w:rPr>
-          <w:rFonts w:ascii="Times New Roman" w:hAnsi="Times New Roman" w:cs="Times New Roman"/>
-          <w:color w:val="000000"/>
-          <w:sz w:val="26"/>
-          <w:szCs w:val="26"/>
-          <w:bdr w:val="none" w:sz="0" w:space="0" w:color="auto" w:frame="1"/>
-          <w:shd w:val="clear" w:color="auto" w:fill="FFFFFF"/>
-        </w:rPr>
-        <w:t>.</w:t>
-      </w:r>
-      <w:r>
-        <w:rPr>
-          <w:rStyle w:val="apple-converted-space"/>
-          <w:rFonts w:ascii="Times New Roman" w:hAnsi="Times New Roman" w:cs="Times New Roman"/>
-          <w:color w:val="000000"/>
-          <w:sz w:val="26"/>
-          <w:szCs w:val="26"/>
-          <w:bdr w:val="none" w:sz="0" w:space="0" w:color="auto" w:frame="1"/>
-          <w:shd w:val="clear" w:color="auto" w:fill="FFFFFF"/>
-        </w:rPr>
-        <w:t> </w:t>
-      </w:r>
-      <w:r>
-        <w:rPr>
-          <w:rFonts w:ascii="Times New Roman" w:hAnsi="Times New Roman" w:cs="Times New Roman"/>
-          <w:color w:val="000000"/>
-          <w:sz w:val="26"/>
-          <w:szCs w:val="26"/>
-          <w:bdr w:val="none" w:sz="0" w:space="0" w:color="auto" w:frame="1"/>
-          <w:shd w:val="clear" w:color="auto" w:fill="FFFFFF"/>
-        </w:rPr>
-        <w:t xml:space="preserve">Nó thúc đẩy giao diện vector Mahout </w:t>
-      </w:r>
-      <w:proofErr w:type="gramStart"/>
-      <w:r>
-        <w:rPr>
-          <w:rFonts w:ascii="Times New Roman" w:hAnsi="Times New Roman" w:cs="Times New Roman"/>
-          <w:color w:val="000000"/>
-          <w:sz w:val="26"/>
-          <w:szCs w:val="26"/>
-          <w:bdr w:val="none" w:sz="0" w:space="0" w:color="auto" w:frame="1"/>
-          <w:shd w:val="clear" w:color="auto" w:fill="FFFFFF"/>
-        </w:rPr>
-        <w:t>và</w:t>
-      </w:r>
-      <w:proofErr w:type="gramEnd"/>
-      <w:r>
-        <w:rPr>
-          <w:rFonts w:ascii="Times New Roman" w:hAnsi="Times New Roman" w:cs="Times New Roman"/>
-          <w:color w:val="000000"/>
-          <w:sz w:val="26"/>
-          <w:szCs w:val="26"/>
-          <w:bdr w:val="none" w:sz="0" w:space="0" w:color="auto" w:frame="1"/>
-          <w:shd w:val="clear" w:color="auto" w:fill="FFFFFF"/>
-        </w:rPr>
-        <w:t xml:space="preserve"> các </w:t>
-      </w:r>
-      <w:r>
-        <w:rPr>
-          <w:rFonts w:ascii="Times New Roman" w:hAnsi="Times New Roman" w:cs="Times New Roman"/>
-          <w:color w:val="000000"/>
-          <w:sz w:val="26"/>
-          <w:szCs w:val="26"/>
-          <w:shd w:val="clear" w:color="auto" w:fill="FFFFFF"/>
-        </w:rPr>
-        <w:t>classes</w:t>
-      </w:r>
-      <w:r>
-        <w:rPr>
-          <w:rFonts w:ascii="Times New Roman" w:hAnsi="Times New Roman" w:cs="Times New Roman"/>
-          <w:color w:val="000000"/>
-          <w:sz w:val="26"/>
-          <w:szCs w:val="26"/>
-          <w:bdr w:val="none" w:sz="0" w:space="0" w:color="auto" w:frame="1"/>
-          <w:shd w:val="clear" w:color="auto" w:fill="FFFFFF"/>
-        </w:rPr>
-        <w:t xml:space="preserve"> </w:t>
-      </w:r>
-      <w:r>
-        <w:rPr>
-          <w:rFonts w:ascii="Times New Roman" w:hAnsi="Times New Roman" w:cs="Times New Roman"/>
-          <w:color w:val="000000"/>
-          <w:sz w:val="26"/>
-          <w:szCs w:val="26"/>
-          <w:bdr w:val="none" w:sz="0" w:space="0" w:color="auto" w:frame="1"/>
-          <w:shd w:val="clear" w:color="auto" w:fill="FFFFFF"/>
-        </w:rPr>
-        <w:t>cho mục đích đó.</w:t>
-      </w:r>
-      <w:r>
-        <w:rPr>
-          <w:rStyle w:val="apple-converted-space"/>
-          <w:rFonts w:ascii="Times New Roman" w:hAnsi="Times New Roman" w:cs="Times New Roman"/>
-          <w:color w:val="000000"/>
-          <w:sz w:val="26"/>
-          <w:szCs w:val="26"/>
-          <w:bdr w:val="none" w:sz="0" w:space="0" w:color="auto" w:frame="1"/>
-          <w:shd w:val="clear" w:color="auto" w:fill="FFFFFF"/>
-        </w:rPr>
-        <w:t> </w:t>
-      </w:r>
-      <w:r>
-        <w:rPr>
-          <w:rFonts w:ascii="Times New Roman" w:hAnsi="Times New Roman" w:cs="Times New Roman"/>
-          <w:color w:val="000000"/>
-          <w:sz w:val="26"/>
-          <w:szCs w:val="26"/>
-          <w:bdr w:val="none" w:sz="0" w:space="0" w:color="auto" w:frame="1"/>
-          <w:shd w:val="clear" w:color="auto" w:fill="FFFFFF"/>
-        </w:rPr>
-        <w:t>Các định dạng kỷ lục chỉ là một wrapper mỏng Avro, và HCatalog là hồ sơ và giản đồ định dạng để bạn có thể dễ dàng tích hợp với các nguồn dữ liệu hiện có.</w:t>
+        <w:pStyle w:val="Heading2"/>
+        <w:rPr>
+          <w:rFonts w:ascii="Times New Roman" w:hAnsi="Times New Roman" w:cs="Times New Roman"/>
+          <w:b/>
+          <w:bCs/>
+          <w:color w:val="000000" w:themeColor="text1"/>
+          <w:sz w:val="28"/>
+          <w:szCs w:val="28"/>
+        </w:rPr>
+      </w:pPr>
+      <w:bookmarkStart w:id="3" w:name="_Cloudera_Development_Kit"/>
+      <w:bookmarkEnd w:id="3"/>
+      <w:r>
+        <w:rPr>
+          <w:rFonts w:ascii="Times New Roman" w:hAnsi="Times New Roman" w:cs="Times New Roman"/>
+          <w:b/>
+          <w:color w:val="000000" w:themeColor="text1"/>
+          <w:sz w:val="28"/>
+          <w:szCs w:val="28"/>
+        </w:rPr>
+        <w:t>Cloudera Development Kit</w:t>
       </w:r>
     </w:p>
     <w:p>
       <w:pPr>
-        <w:rPr>
-          <w:rFonts w:ascii="Times New Roman" w:hAnsi="Times New Roman" w:cs="Times New Roman"/>
-          <w:b/>
-          <w:bCs/>
-          <w:sz w:val="26"/>
-          <w:szCs w:val="26"/>
-        </w:rPr>
-      </w:pPr>
-      <w:r>
-        <w:rPr>
-          <w:rFonts w:ascii="Times New Roman" w:hAnsi="Times New Roman" w:cs="Times New Roman"/>
-          <w:b/>
-          <w:sz w:val="26"/>
-          <w:szCs w:val="26"/>
-        </w:rPr>
-        <w:t>Cloudera Development Kit</w:t>
-      </w:r>
-    </w:p>
-    <w:p>
-      <w:pPr>
         <w:jc w:val="both"/>
         <w:rPr>
           <w:rFonts w:ascii="Times New Roman" w:hAnsi="Times New Roman" w:cs="Times New Roman"/>
@@ -1816,7 +2056,7 @@
         </w:rPr>
         <w:tab/>
       </w:r>
-      <w:hyperlink r:id="rId9" w:history="1">
+      <w:hyperlink r:id="rId14" w:history="1">
         <w:r>
           <w:rPr>
             <w:rStyle w:val="Hyperlink"/>
@@ -1840,8 +2080,6 @@
         </w:rPr>
         <w:t xml:space="preserve"> </w:t>
       </w:r>
-      <w:bookmarkStart w:id="0" w:name="_GoBack"/>
-      <w:bookmarkEnd w:id="0"/>
       <w:r>
         <w:rPr>
           <w:rFonts w:ascii="Times New Roman" w:hAnsi="Times New Roman" w:cs="Times New Roman"/>
@@ -2475,36 +2713,61 @@
       <w:pPr>
         <w:ind w:left="7200"/>
         <w:rPr>
+          <w:rStyle w:val="Hyperlink"/>
+          <w:rFonts w:ascii="Times New Roman" w:hAnsi="Times New Roman" w:cs="Times New Roman"/>
+          <w:sz w:val="26"/>
+          <w:szCs w:val="26"/>
+          <w:bdr w:val="none" w:sz="0" w:space="0" w:color="auto" w:frame="1"/>
+          <w:shd w:val="clear" w:color="auto" w:fill="FFFFFF"/>
+        </w:rPr>
+      </w:pPr>
+      <w:bookmarkStart w:id="4" w:name="_GoBack"/>
+      <w:bookmarkEnd w:id="4"/>
+      <w:r>
+        <w:rPr>
+          <w:rFonts w:ascii="Times New Roman" w:hAnsi="Times New Roman" w:cs="Times New Roman"/>
+          <w:i/>
+          <w:sz w:val="26"/>
+          <w:szCs w:val="26"/>
+        </w:rPr>
+        <w:t>Tác giả</w:t>
+      </w:r>
+      <w:r>
+        <w:rPr>
+          <w:rFonts w:ascii="Times New Roman" w:hAnsi="Times New Roman" w:cs="Times New Roman"/>
+          <w:sz w:val="26"/>
+          <w:szCs w:val="26"/>
+        </w:rPr>
+        <w:t xml:space="preserve"> </w:t>
+      </w:r>
+      <w:hyperlink r:id="rId15" w:history="1">
+        <w:r>
+          <w:rPr>
+            <w:rStyle w:val="Hyperlink"/>
+            <w:rFonts w:ascii="Times New Roman" w:hAnsi="Times New Roman" w:cs="Times New Roman"/>
+            <w:sz w:val="26"/>
+            <w:szCs w:val="26"/>
+            <w:bdr w:val="none" w:sz="0" w:space="0" w:color="auto" w:frame="1"/>
+            <w:shd w:val="clear" w:color="auto" w:fill="FFFFFF"/>
+          </w:rPr>
+          <w:t>Eli Collins</w:t>
+        </w:r>
+      </w:hyperlink>
+    </w:p>
+    <w:p>
+      <w:pPr>
+        <w:ind w:left="7200"/>
+        <w:rPr>
           <w:rFonts w:ascii="Times New Roman" w:hAnsi="Times New Roman" w:cs="Times New Roman"/>
           <w:b/>
           <w:bCs/>
           <w:color w:val="000000"/>
-          <w:sz w:val="21"/>
-          <w:szCs w:val="21"/>
+          <w:sz w:val="26"/>
+          <w:szCs w:val="26"/>
           <w:bdr w:val="none" w:sz="0" w:space="0" w:color="auto" w:frame="1"/>
           <w:shd w:val="clear" w:color="auto" w:fill="FFFFFF"/>
         </w:rPr>
       </w:pPr>
-      <w:r>
-        <w:rPr>
-          <w:rFonts w:ascii="Times New Roman" w:hAnsi="Times New Roman" w:cs="Times New Roman"/>
-          <w:sz w:val="24"/>
-          <w:szCs w:val="24"/>
-        </w:rPr>
-        <w:t xml:space="preserve">Tác giả </w:t>
-      </w:r>
-      <w:r>
-        <w:rPr>
-          <w:rStyle w:val="Strong"/>
-          <w:rFonts w:ascii="Times New Roman" w:hAnsi="Times New Roman" w:cs="Times New Roman"/>
-          <w:color w:val="000000"/>
-          <w:sz w:val="21"/>
-          <w:szCs w:val="21"/>
-          <w:bdr w:val="none" w:sz="0" w:space="0" w:color="auto" w:frame="1"/>
-          <w:shd w:val="clear" w:color="auto" w:fill="FFFFFF"/>
-        </w:rPr>
-        <w:t>Eli Collins</w:t>
-      </w:r>
     </w:p>
     <w:sectPr>
       <w:pgSz w:w="12240" w:h="15840"/>
@@ -2937,7 +3200,7 @@
   <w:docDefaults>
     <w:rPrDefault>
       <w:rPr>
-        <w:rFonts w:asciiTheme="minorHAnsi" w:eastAsiaTheme="minorHAnsi" w:hAnsiTheme="minorHAnsi" w:cstheme="minorBidi"/>
+        <w:rFonts w:asciiTheme="minorHAnsi" w:eastAsiaTheme="minorEastAsia" w:hAnsiTheme="minorHAnsi" w:cstheme="minorBidi"/>
         <w:sz w:val="22"/>
         <w:szCs w:val="22"/>
         <w:lang w:val="en-US" w:eastAsia="en-US" w:bidi="ar-SA"/>
@@ -3325,6 +3588,7 @@
   <w:style w:type="paragraph" w:default="1" w:styleId="Normal">
     <w:name w:val="Normal"/>
     <w:qFormat/>
+    <w:rsid w:val="00555EC9"/>
   </w:style>
   <w:style w:type="paragraph" w:styleId="Heading1">
     <w:name w:val="heading 1"/>
@@ -3333,37 +3597,40 @@
     <w:link w:val="Heading1Char"/>
     <w:uiPriority w:val="9"/>
     <w:qFormat/>
-    <w:rsid w:val="00184995"/>
+    <w:rsid w:val="00555EC9"/>
     <w:pPr>
       <w:keepNext/>
       <w:keepLines/>
-      <w:spacing w:before="240" w:after="0"/>
+      <w:spacing w:before="400" w:after="40" w:line="240" w:lineRule="auto"/>
       <w:outlineLvl w:val="0"/>
+    </w:pPr>
+    <w:rPr>
+      <w:rFonts w:asciiTheme="majorHAnsi" w:eastAsiaTheme="majorEastAsia" w:hAnsiTheme="majorHAnsi" w:cstheme="majorBidi"/>
+      <w:color w:val="1F4E79" w:themeColor="accent1" w:themeShade="80"/>
+      <w:sz w:val="36"/>
+      <w:szCs w:val="36"/>
+    </w:rPr>
+  </w:style>
+  <w:style w:type="paragraph" w:styleId="Heading2">
+    <w:name w:val="heading 2"/>
+    <w:basedOn w:val="Normal"/>
+    <w:next w:val="Normal"/>
+    <w:link w:val="Heading2Char"/>
+    <w:uiPriority w:val="9"/>
+    <w:unhideWhenUsed/>
+    <w:qFormat/>
+    <w:rsid w:val="00555EC9"/>
+    <w:pPr>
+      <w:keepNext/>
+      <w:keepLines/>
+      <w:spacing w:before="40" w:after="0" w:line="240" w:lineRule="auto"/>
+      <w:outlineLvl w:val="1"/>
     </w:pPr>
     <w:rPr>
       <w:rFonts w:asciiTheme="majorHAnsi" w:eastAsiaTheme="majorEastAsia" w:hAnsiTheme="majorHAnsi" w:cstheme="majorBidi"/>
       <w:color w:val="2E74B5" w:themeColor="accent1" w:themeShade="BF"/>
       <w:sz w:val="32"/>
       <w:szCs w:val="32"/>
-    </w:rPr>
-  </w:style>
-  <w:style w:type="paragraph" w:styleId="Heading2">
-    <w:name w:val="heading 2"/>
-    <w:basedOn w:val="Normal"/>
-    <w:link w:val="Heading2Char"/>
-    <w:uiPriority w:val="9"/>
-    <w:qFormat/>
-    <w:rsid w:val="0075305F"/>
-    <w:pPr>
-      <w:spacing w:before="100" w:beforeAutospacing="1" w:after="100" w:afterAutospacing="1" w:line="240" w:lineRule="auto"/>
-      <w:outlineLvl w:val="1"/>
-    </w:pPr>
-    <w:rPr>
-      <w:rFonts w:ascii="Times New Roman" w:eastAsia="Times New Roman" w:hAnsi="Times New Roman" w:cs="Times New Roman"/>
-      <w:b/>
-      <w:bCs/>
-      <w:sz w:val="36"/>
-      <w:szCs w:val="36"/>
     </w:rPr>
   </w:style>
   <w:style w:type="paragraph" w:styleId="Heading3">
@@ -3375,24 +3642,163 @@
     <w:semiHidden/>
     <w:unhideWhenUsed/>
     <w:qFormat/>
-    <w:rsid w:val="00EE528B"/>
+    <w:rsid w:val="00555EC9"/>
+    <w:pPr>
+      <w:keepNext/>
+      <w:keepLines/>
+      <w:spacing w:before="40" w:after="0" w:line="240" w:lineRule="auto"/>
+      <w:outlineLvl w:val="2"/>
+    </w:pPr>
+    <w:rPr>
+      <w:rFonts w:asciiTheme="majorHAnsi" w:eastAsiaTheme="majorEastAsia" w:hAnsiTheme="majorHAnsi" w:cstheme="majorBidi"/>
+      <w:color w:val="2E74B5" w:themeColor="accent1" w:themeShade="BF"/>
+      <w:sz w:val="28"/>
+      <w:szCs w:val="28"/>
+    </w:rPr>
+  </w:style>
+  <w:style w:type="paragraph" w:styleId="Heading4">
+    <w:name w:val="heading 4"/>
+    <w:basedOn w:val="Normal"/>
+    <w:next w:val="Normal"/>
+    <w:link w:val="Heading4Char"/>
+    <w:uiPriority w:val="9"/>
+    <w:semiHidden/>
+    <w:unhideWhenUsed/>
+    <w:qFormat/>
+    <w:rsid w:val="00555EC9"/>
     <w:pPr>
       <w:keepNext/>
       <w:keepLines/>
       <w:spacing w:before="40" w:after="0"/>
-      <w:outlineLvl w:val="2"/>
+      <w:outlineLvl w:val="3"/>
     </w:pPr>
     <w:rPr>
       <w:rFonts w:asciiTheme="majorHAnsi" w:eastAsiaTheme="majorEastAsia" w:hAnsiTheme="majorHAnsi" w:cstheme="majorBidi"/>
-      <w:color w:val="1F4D78" w:themeColor="accent1" w:themeShade="7F"/>
+      <w:color w:val="2E74B5" w:themeColor="accent1" w:themeShade="BF"/>
       <w:sz w:val="24"/>
       <w:szCs w:val="24"/>
     </w:rPr>
   </w:style>
+  <w:style w:type="paragraph" w:styleId="Heading5">
+    <w:name w:val="heading 5"/>
+    <w:basedOn w:val="Normal"/>
+    <w:next w:val="Normal"/>
+    <w:link w:val="Heading5Char"/>
+    <w:uiPriority w:val="9"/>
+    <w:semiHidden/>
+    <w:unhideWhenUsed/>
+    <w:qFormat/>
+    <w:rsid w:val="00555EC9"/>
+    <w:pPr>
+      <w:keepNext/>
+      <w:keepLines/>
+      <w:spacing w:before="40" w:after="0"/>
+      <w:outlineLvl w:val="4"/>
+    </w:pPr>
+    <w:rPr>
+      <w:rFonts w:asciiTheme="majorHAnsi" w:eastAsiaTheme="majorEastAsia" w:hAnsiTheme="majorHAnsi" w:cstheme="majorBidi"/>
+      <w:caps/>
+      <w:color w:val="2E74B5" w:themeColor="accent1" w:themeShade="BF"/>
+    </w:rPr>
+  </w:style>
+  <w:style w:type="paragraph" w:styleId="Heading6">
+    <w:name w:val="heading 6"/>
+    <w:basedOn w:val="Normal"/>
+    <w:next w:val="Normal"/>
+    <w:link w:val="Heading6Char"/>
+    <w:uiPriority w:val="9"/>
+    <w:semiHidden/>
+    <w:unhideWhenUsed/>
+    <w:qFormat/>
+    <w:rsid w:val="00555EC9"/>
+    <w:pPr>
+      <w:keepNext/>
+      <w:keepLines/>
+      <w:spacing w:before="40" w:after="0"/>
+      <w:outlineLvl w:val="5"/>
+    </w:pPr>
+    <w:rPr>
+      <w:rFonts w:asciiTheme="majorHAnsi" w:eastAsiaTheme="majorEastAsia" w:hAnsiTheme="majorHAnsi" w:cstheme="majorBidi"/>
+      <w:i/>
+      <w:iCs/>
+      <w:caps/>
+      <w:color w:val="1F4E79" w:themeColor="accent1" w:themeShade="80"/>
+    </w:rPr>
+  </w:style>
+  <w:style w:type="paragraph" w:styleId="Heading7">
+    <w:name w:val="heading 7"/>
+    <w:basedOn w:val="Normal"/>
+    <w:next w:val="Normal"/>
+    <w:link w:val="Heading7Char"/>
+    <w:uiPriority w:val="9"/>
+    <w:semiHidden/>
+    <w:unhideWhenUsed/>
+    <w:qFormat/>
+    <w:rsid w:val="00555EC9"/>
+    <w:pPr>
+      <w:keepNext/>
+      <w:keepLines/>
+      <w:spacing w:before="40" w:after="0"/>
+      <w:outlineLvl w:val="6"/>
+    </w:pPr>
+    <w:rPr>
+      <w:rFonts w:asciiTheme="majorHAnsi" w:eastAsiaTheme="majorEastAsia" w:hAnsiTheme="majorHAnsi" w:cstheme="majorBidi"/>
+      <w:b/>
+      <w:bCs/>
+      <w:color w:val="1F4E79" w:themeColor="accent1" w:themeShade="80"/>
+    </w:rPr>
+  </w:style>
+  <w:style w:type="paragraph" w:styleId="Heading8">
+    <w:name w:val="heading 8"/>
+    <w:basedOn w:val="Normal"/>
+    <w:next w:val="Normal"/>
+    <w:link w:val="Heading8Char"/>
+    <w:uiPriority w:val="9"/>
+    <w:semiHidden/>
+    <w:unhideWhenUsed/>
+    <w:qFormat/>
+    <w:rsid w:val="00555EC9"/>
+    <w:pPr>
+      <w:keepNext/>
+      <w:keepLines/>
+      <w:spacing w:before="40" w:after="0"/>
+      <w:outlineLvl w:val="7"/>
+    </w:pPr>
+    <w:rPr>
+      <w:rFonts w:asciiTheme="majorHAnsi" w:eastAsiaTheme="majorEastAsia" w:hAnsiTheme="majorHAnsi" w:cstheme="majorBidi"/>
+      <w:b/>
+      <w:bCs/>
+      <w:i/>
+      <w:iCs/>
+      <w:color w:val="1F4E79" w:themeColor="accent1" w:themeShade="80"/>
+    </w:rPr>
+  </w:style>
+  <w:style w:type="paragraph" w:styleId="Heading9">
+    <w:name w:val="heading 9"/>
+    <w:basedOn w:val="Normal"/>
+    <w:next w:val="Normal"/>
+    <w:link w:val="Heading9Char"/>
+    <w:uiPriority w:val="9"/>
+    <w:semiHidden/>
+    <w:unhideWhenUsed/>
+    <w:qFormat/>
+    <w:rsid w:val="00555EC9"/>
+    <w:pPr>
+      <w:keepNext/>
+      <w:keepLines/>
+      <w:spacing w:before="40" w:after="0"/>
+      <w:outlineLvl w:val="8"/>
+    </w:pPr>
+    <w:rPr>
+      <w:rFonts w:asciiTheme="majorHAnsi" w:eastAsiaTheme="majorEastAsia" w:hAnsiTheme="majorHAnsi" w:cstheme="majorBidi"/>
+      <w:i/>
+      <w:iCs/>
+      <w:color w:val="1F4E79" w:themeColor="accent1" w:themeShade="80"/>
+    </w:rPr>
+  </w:style>
   <w:style w:type="character" w:default="1" w:styleId="DefaultParagraphFont">
     <w:name w:val="Default Paragraph Font"/>
     <w:uiPriority w:val="1"/>
-    <w:semiHidden/>
     <w:unhideWhenUsed/>
   </w:style>
   <w:style w:type="table" w:default="1" w:styleId="TableNormal">
@@ -3425,7 +3831,7 @@
     <w:name w:val="No Spacing"/>
     <w:uiPriority w:val="1"/>
     <w:qFormat/>
-    <w:rsid w:val="0075305F"/>
+    <w:rsid w:val="00555EC9"/>
     <w:pPr>
       <w:spacing w:after="0" w:line="240" w:lineRule="auto"/>
     </w:pPr>
@@ -3435,13 +3841,12 @@
     <w:basedOn w:val="DefaultParagraphFont"/>
     <w:link w:val="Heading2"/>
     <w:uiPriority w:val="9"/>
-    <w:rsid w:val="0075305F"/>
+    <w:rsid w:val="00555EC9"/>
     <w:rPr>
-      <w:rFonts w:ascii="Times New Roman" w:eastAsia="Times New Roman" w:hAnsi="Times New Roman" w:cs="Times New Roman"/>
-      <w:b/>
-      <w:bCs/>
-      <w:sz w:val="36"/>
-      <w:szCs w:val="36"/>
+      <w:rFonts w:asciiTheme="majorHAnsi" w:eastAsiaTheme="majorEastAsia" w:hAnsiTheme="majorHAnsi" w:cstheme="majorBidi"/>
+      <w:color w:val="2E74B5" w:themeColor="accent1" w:themeShade="BF"/>
+      <w:sz w:val="32"/>
+      <w:szCs w:val="32"/>
     </w:rPr>
   </w:style>
   <w:style w:type="paragraph" w:styleId="NormalWeb">
@@ -3475,12 +3880,12 @@
     <w:basedOn w:val="DefaultParagraphFont"/>
     <w:link w:val="Heading1"/>
     <w:uiPriority w:val="9"/>
-    <w:rsid w:val="00184995"/>
+    <w:rsid w:val="00555EC9"/>
     <w:rPr>
       <w:rFonts w:asciiTheme="majorHAnsi" w:eastAsiaTheme="majorEastAsia" w:hAnsiTheme="majorHAnsi" w:cstheme="majorBidi"/>
-      <w:color w:val="2E74B5" w:themeColor="accent1" w:themeShade="BF"/>
-      <w:sz w:val="32"/>
-      <w:szCs w:val="32"/>
+      <w:color w:val="1F4E79" w:themeColor="accent1" w:themeShade="80"/>
+      <w:sz w:val="36"/>
+      <w:szCs w:val="36"/>
     </w:rPr>
   </w:style>
   <w:style w:type="character" w:customStyle="1" w:styleId="Heading3Char">
@@ -3489,12 +3894,12 @@
     <w:link w:val="Heading3"/>
     <w:uiPriority w:val="9"/>
     <w:semiHidden/>
-    <w:rsid w:val="00EE528B"/>
+    <w:rsid w:val="00555EC9"/>
     <w:rPr>
       <w:rFonts w:asciiTheme="majorHAnsi" w:eastAsiaTheme="majorEastAsia" w:hAnsiTheme="majorHAnsi" w:cstheme="majorBidi"/>
-      <w:color w:val="1F4D78" w:themeColor="accent1" w:themeShade="7F"/>
-      <w:sz w:val="24"/>
-      <w:szCs w:val="24"/>
+      <w:color w:val="2E74B5" w:themeColor="accent1" w:themeShade="BF"/>
+      <w:sz w:val="28"/>
+      <w:szCs w:val="28"/>
     </w:rPr>
   </w:style>
   <w:style w:type="character" w:styleId="Strong">
@@ -3502,7 +3907,7 @@
     <w:basedOn w:val="DefaultParagraphFont"/>
     <w:uiPriority w:val="22"/>
     <w:qFormat/>
-    <w:rsid w:val="00EE528B"/>
+    <w:rsid w:val="00555EC9"/>
     <w:rPr>
       <w:b/>
       <w:bCs/>
@@ -3574,7 +3979,7 @@
     <w:basedOn w:val="DefaultParagraphFont"/>
     <w:uiPriority w:val="20"/>
     <w:qFormat/>
-    <w:rsid w:val="00AB187E"/>
+    <w:rsid w:val="00555EC9"/>
     <w:rPr>
       <w:i/>
       <w:iCs/>
@@ -3595,6 +4000,366 @@
       <w:ind w:left="720"/>
       <w:contextualSpacing/>
     </w:pPr>
+  </w:style>
+  <w:style w:type="paragraph" w:styleId="BalloonText">
+    <w:name w:val="Balloon Text"/>
+    <w:basedOn w:val="Normal"/>
+    <w:link w:val="BalloonTextChar"/>
+    <w:uiPriority w:val="99"/>
+    <w:semiHidden/>
+    <w:unhideWhenUsed/>
+    <w:rsid w:val="00555EC9"/>
+    <w:pPr>
+      <w:spacing w:after="0" w:line="240" w:lineRule="auto"/>
+    </w:pPr>
+    <w:rPr>
+      <w:rFonts w:ascii="Segoe UI" w:hAnsi="Segoe UI" w:cs="Segoe UI"/>
+      <w:sz w:val="18"/>
+      <w:szCs w:val="18"/>
+    </w:rPr>
+  </w:style>
+  <w:style w:type="character" w:customStyle="1" w:styleId="BalloonTextChar">
+    <w:name w:val="Balloon Text Char"/>
+    <w:basedOn w:val="DefaultParagraphFont"/>
+    <w:link w:val="BalloonText"/>
+    <w:uiPriority w:val="99"/>
+    <w:semiHidden/>
+    <w:rsid w:val="00555EC9"/>
+    <w:rPr>
+      <w:rFonts w:ascii="Segoe UI" w:hAnsi="Segoe UI" w:cs="Segoe UI"/>
+      <w:sz w:val="18"/>
+      <w:szCs w:val="18"/>
+    </w:rPr>
+  </w:style>
+  <w:style w:type="character" w:customStyle="1" w:styleId="Heading4Char">
+    <w:name w:val="Heading 4 Char"/>
+    <w:basedOn w:val="DefaultParagraphFont"/>
+    <w:link w:val="Heading4"/>
+    <w:uiPriority w:val="9"/>
+    <w:semiHidden/>
+    <w:rsid w:val="00555EC9"/>
+    <w:rPr>
+      <w:rFonts w:asciiTheme="majorHAnsi" w:eastAsiaTheme="majorEastAsia" w:hAnsiTheme="majorHAnsi" w:cstheme="majorBidi"/>
+      <w:color w:val="2E74B5" w:themeColor="accent1" w:themeShade="BF"/>
+      <w:sz w:val="24"/>
+      <w:szCs w:val="24"/>
+    </w:rPr>
+  </w:style>
+  <w:style w:type="character" w:customStyle="1" w:styleId="Heading5Char">
+    <w:name w:val="Heading 5 Char"/>
+    <w:basedOn w:val="DefaultParagraphFont"/>
+    <w:link w:val="Heading5"/>
+    <w:uiPriority w:val="9"/>
+    <w:semiHidden/>
+    <w:rsid w:val="00555EC9"/>
+    <w:rPr>
+      <w:rFonts w:asciiTheme="majorHAnsi" w:eastAsiaTheme="majorEastAsia" w:hAnsiTheme="majorHAnsi" w:cstheme="majorBidi"/>
+      <w:caps/>
+      <w:color w:val="2E74B5" w:themeColor="accent1" w:themeShade="BF"/>
+    </w:rPr>
+  </w:style>
+  <w:style w:type="character" w:customStyle="1" w:styleId="Heading6Char">
+    <w:name w:val="Heading 6 Char"/>
+    <w:basedOn w:val="DefaultParagraphFont"/>
+    <w:link w:val="Heading6"/>
+    <w:uiPriority w:val="9"/>
+    <w:semiHidden/>
+    <w:rsid w:val="00555EC9"/>
+    <w:rPr>
+      <w:rFonts w:asciiTheme="majorHAnsi" w:eastAsiaTheme="majorEastAsia" w:hAnsiTheme="majorHAnsi" w:cstheme="majorBidi"/>
+      <w:i/>
+      <w:iCs/>
+      <w:caps/>
+      <w:color w:val="1F4E79" w:themeColor="accent1" w:themeShade="80"/>
+    </w:rPr>
+  </w:style>
+  <w:style w:type="character" w:customStyle="1" w:styleId="Heading7Char">
+    <w:name w:val="Heading 7 Char"/>
+    <w:basedOn w:val="DefaultParagraphFont"/>
+    <w:link w:val="Heading7"/>
+    <w:uiPriority w:val="9"/>
+    <w:semiHidden/>
+    <w:rsid w:val="00555EC9"/>
+    <w:rPr>
+      <w:rFonts w:asciiTheme="majorHAnsi" w:eastAsiaTheme="majorEastAsia" w:hAnsiTheme="majorHAnsi" w:cstheme="majorBidi"/>
+      <w:b/>
+      <w:bCs/>
+      <w:color w:val="1F4E79" w:themeColor="accent1" w:themeShade="80"/>
+    </w:rPr>
+  </w:style>
+  <w:style w:type="character" w:customStyle="1" w:styleId="Heading8Char">
+    <w:name w:val="Heading 8 Char"/>
+    <w:basedOn w:val="DefaultParagraphFont"/>
+    <w:link w:val="Heading8"/>
+    <w:uiPriority w:val="9"/>
+    <w:semiHidden/>
+    <w:rsid w:val="00555EC9"/>
+    <w:rPr>
+      <w:rFonts w:asciiTheme="majorHAnsi" w:eastAsiaTheme="majorEastAsia" w:hAnsiTheme="majorHAnsi" w:cstheme="majorBidi"/>
+      <w:b/>
+      <w:bCs/>
+      <w:i/>
+      <w:iCs/>
+      <w:color w:val="1F4E79" w:themeColor="accent1" w:themeShade="80"/>
+    </w:rPr>
+  </w:style>
+  <w:style w:type="character" w:customStyle="1" w:styleId="Heading9Char">
+    <w:name w:val="Heading 9 Char"/>
+    <w:basedOn w:val="DefaultParagraphFont"/>
+    <w:link w:val="Heading9"/>
+    <w:uiPriority w:val="9"/>
+    <w:semiHidden/>
+    <w:rsid w:val="00555EC9"/>
+    <w:rPr>
+      <w:rFonts w:asciiTheme="majorHAnsi" w:eastAsiaTheme="majorEastAsia" w:hAnsiTheme="majorHAnsi" w:cstheme="majorBidi"/>
+      <w:i/>
+      <w:iCs/>
+      <w:color w:val="1F4E79" w:themeColor="accent1" w:themeShade="80"/>
+    </w:rPr>
+  </w:style>
+  <w:style w:type="paragraph" w:styleId="Caption">
+    <w:name w:val="caption"/>
+    <w:basedOn w:val="Normal"/>
+    <w:next w:val="Normal"/>
+    <w:uiPriority w:val="35"/>
+    <w:semiHidden/>
+    <w:unhideWhenUsed/>
+    <w:qFormat/>
+    <w:rsid w:val="00555EC9"/>
+    <w:pPr>
+      <w:spacing w:line="240" w:lineRule="auto"/>
+    </w:pPr>
+    <w:rPr>
+      <w:b/>
+      <w:bCs/>
+      <w:smallCaps/>
+      <w:color w:val="44546A" w:themeColor="text2"/>
+    </w:rPr>
+  </w:style>
+  <w:style w:type="paragraph" w:styleId="Title">
+    <w:name w:val="Title"/>
+    <w:basedOn w:val="Normal"/>
+    <w:next w:val="Normal"/>
+    <w:link w:val="TitleChar"/>
+    <w:uiPriority w:val="10"/>
+    <w:qFormat/>
+    <w:rsid w:val="00555EC9"/>
+    <w:pPr>
+      <w:spacing w:after="0" w:line="204" w:lineRule="auto"/>
+      <w:contextualSpacing/>
+    </w:pPr>
+    <w:rPr>
+      <w:rFonts w:asciiTheme="majorHAnsi" w:eastAsiaTheme="majorEastAsia" w:hAnsiTheme="majorHAnsi" w:cstheme="majorBidi"/>
+      <w:caps/>
+      <w:color w:val="44546A" w:themeColor="text2"/>
+      <w:spacing w:val="-15"/>
+      <w:sz w:val="72"/>
+      <w:szCs w:val="72"/>
+    </w:rPr>
+  </w:style>
+  <w:style w:type="character" w:customStyle="1" w:styleId="TitleChar">
+    <w:name w:val="Title Char"/>
+    <w:basedOn w:val="DefaultParagraphFont"/>
+    <w:link w:val="Title"/>
+    <w:uiPriority w:val="10"/>
+    <w:rsid w:val="00555EC9"/>
+    <w:rPr>
+      <w:rFonts w:asciiTheme="majorHAnsi" w:eastAsiaTheme="majorEastAsia" w:hAnsiTheme="majorHAnsi" w:cstheme="majorBidi"/>
+      <w:caps/>
+      <w:color w:val="44546A" w:themeColor="text2"/>
+      <w:spacing w:val="-15"/>
+      <w:sz w:val="72"/>
+      <w:szCs w:val="72"/>
+    </w:rPr>
+  </w:style>
+  <w:style w:type="paragraph" w:styleId="Subtitle">
+    <w:name w:val="Subtitle"/>
+    <w:basedOn w:val="Normal"/>
+    <w:next w:val="Normal"/>
+    <w:link w:val="SubtitleChar"/>
+    <w:uiPriority w:val="11"/>
+    <w:qFormat/>
+    <w:rsid w:val="00555EC9"/>
+    <w:pPr>
+      <w:numPr>
+        <w:ilvl w:val="1"/>
+      </w:numPr>
+      <w:spacing w:after="240" w:line="240" w:lineRule="auto"/>
+    </w:pPr>
+    <w:rPr>
+      <w:rFonts w:asciiTheme="majorHAnsi" w:eastAsiaTheme="majorEastAsia" w:hAnsiTheme="majorHAnsi" w:cstheme="majorBidi"/>
+      <w:color w:val="5B9BD5" w:themeColor="accent1"/>
+      <w:sz w:val="28"/>
+      <w:szCs w:val="28"/>
+    </w:rPr>
+  </w:style>
+  <w:style w:type="character" w:customStyle="1" w:styleId="SubtitleChar">
+    <w:name w:val="Subtitle Char"/>
+    <w:basedOn w:val="DefaultParagraphFont"/>
+    <w:link w:val="Subtitle"/>
+    <w:uiPriority w:val="11"/>
+    <w:rsid w:val="00555EC9"/>
+    <w:rPr>
+      <w:rFonts w:asciiTheme="majorHAnsi" w:eastAsiaTheme="majorEastAsia" w:hAnsiTheme="majorHAnsi" w:cstheme="majorBidi"/>
+      <w:color w:val="5B9BD5" w:themeColor="accent1"/>
+      <w:sz w:val="28"/>
+      <w:szCs w:val="28"/>
+    </w:rPr>
+  </w:style>
+  <w:style w:type="paragraph" w:styleId="Quote">
+    <w:name w:val="Quote"/>
+    <w:basedOn w:val="Normal"/>
+    <w:next w:val="Normal"/>
+    <w:link w:val="QuoteChar"/>
+    <w:uiPriority w:val="29"/>
+    <w:qFormat/>
+    <w:rsid w:val="00555EC9"/>
+    <w:pPr>
+      <w:spacing w:before="120" w:after="120"/>
+      <w:ind w:left="720"/>
+    </w:pPr>
+    <w:rPr>
+      <w:color w:val="44546A" w:themeColor="text2"/>
+      <w:sz w:val="24"/>
+      <w:szCs w:val="24"/>
+    </w:rPr>
+  </w:style>
+  <w:style w:type="character" w:customStyle="1" w:styleId="QuoteChar">
+    <w:name w:val="Quote Char"/>
+    <w:basedOn w:val="DefaultParagraphFont"/>
+    <w:link w:val="Quote"/>
+    <w:uiPriority w:val="29"/>
+    <w:rsid w:val="00555EC9"/>
+    <w:rPr>
+      <w:color w:val="44546A" w:themeColor="text2"/>
+      <w:sz w:val="24"/>
+      <w:szCs w:val="24"/>
+    </w:rPr>
+  </w:style>
+  <w:style w:type="paragraph" w:styleId="IntenseQuote">
+    <w:name w:val="Intense Quote"/>
+    <w:basedOn w:val="Normal"/>
+    <w:next w:val="Normal"/>
+    <w:link w:val="IntenseQuoteChar"/>
+    <w:uiPriority w:val="30"/>
+    <w:qFormat/>
+    <w:rsid w:val="00555EC9"/>
+    <w:pPr>
+      <w:spacing w:before="100" w:beforeAutospacing="1" w:after="240" w:line="240" w:lineRule="auto"/>
+      <w:ind w:left="720"/>
+      <w:jc w:val="center"/>
+    </w:pPr>
+    <w:rPr>
+      <w:rFonts w:asciiTheme="majorHAnsi" w:eastAsiaTheme="majorEastAsia" w:hAnsiTheme="majorHAnsi" w:cstheme="majorBidi"/>
+      <w:color w:val="44546A" w:themeColor="text2"/>
+      <w:spacing w:val="-6"/>
+      <w:sz w:val="32"/>
+      <w:szCs w:val="32"/>
+    </w:rPr>
+  </w:style>
+  <w:style w:type="character" w:customStyle="1" w:styleId="IntenseQuoteChar">
+    <w:name w:val="Intense Quote Char"/>
+    <w:basedOn w:val="DefaultParagraphFont"/>
+    <w:link w:val="IntenseQuote"/>
+    <w:uiPriority w:val="30"/>
+    <w:rsid w:val="00555EC9"/>
+    <w:rPr>
+      <w:rFonts w:asciiTheme="majorHAnsi" w:eastAsiaTheme="majorEastAsia" w:hAnsiTheme="majorHAnsi" w:cstheme="majorBidi"/>
+      <w:color w:val="44546A" w:themeColor="text2"/>
+      <w:spacing w:val="-6"/>
+      <w:sz w:val="32"/>
+      <w:szCs w:val="32"/>
+    </w:rPr>
+  </w:style>
+  <w:style w:type="character" w:styleId="SubtleEmphasis">
+    <w:name w:val="Subtle Emphasis"/>
+    <w:basedOn w:val="DefaultParagraphFont"/>
+    <w:uiPriority w:val="19"/>
+    <w:qFormat/>
+    <w:rsid w:val="00555EC9"/>
+    <w:rPr>
+      <w:i/>
+      <w:iCs/>
+      <w:color w:val="595959" w:themeColor="text1" w:themeTint="A6"/>
+    </w:rPr>
+  </w:style>
+  <w:style w:type="character" w:styleId="IntenseEmphasis">
+    <w:name w:val="Intense Emphasis"/>
+    <w:basedOn w:val="DefaultParagraphFont"/>
+    <w:uiPriority w:val="21"/>
+    <w:qFormat/>
+    <w:rsid w:val="00555EC9"/>
+    <w:rPr>
+      <w:b/>
+      <w:bCs/>
+      <w:i/>
+      <w:iCs/>
+    </w:rPr>
+  </w:style>
+  <w:style w:type="character" w:styleId="SubtleReference">
+    <w:name w:val="Subtle Reference"/>
+    <w:basedOn w:val="DefaultParagraphFont"/>
+    <w:uiPriority w:val="31"/>
+    <w:qFormat/>
+    <w:rsid w:val="00555EC9"/>
+    <w:rPr>
+      <w:smallCaps/>
+      <w:color w:val="595959" w:themeColor="text1" w:themeTint="A6"/>
+      <w:u w:val="none" w:color="7F7F7F" w:themeColor="text1" w:themeTint="80"/>
+      <w:bdr w:val="none" w:sz="0" w:space="0" w:color="auto"/>
+    </w:rPr>
+  </w:style>
+  <w:style w:type="character" w:styleId="IntenseReference">
+    <w:name w:val="Intense Reference"/>
+    <w:basedOn w:val="DefaultParagraphFont"/>
+    <w:uiPriority w:val="32"/>
+    <w:qFormat/>
+    <w:rsid w:val="00555EC9"/>
+    <w:rPr>
+      <w:b/>
+      <w:bCs/>
+      <w:smallCaps/>
+      <w:color w:val="44546A" w:themeColor="text2"/>
+      <w:u w:val="single"/>
+    </w:rPr>
+  </w:style>
+  <w:style w:type="character" w:styleId="BookTitle">
+    <w:name w:val="Book Title"/>
+    <w:basedOn w:val="DefaultParagraphFont"/>
+    <w:uiPriority w:val="33"/>
+    <w:qFormat/>
+    <w:rsid w:val="00555EC9"/>
+    <w:rPr>
+      <w:b/>
+      <w:bCs/>
+      <w:smallCaps/>
+      <w:spacing w:val="10"/>
+    </w:rPr>
+  </w:style>
+  <w:style w:type="paragraph" w:styleId="TOCHeading">
+    <w:name w:val="TOC Heading"/>
+    <w:basedOn w:val="Heading1"/>
+    <w:next w:val="Normal"/>
+    <w:uiPriority w:val="39"/>
+    <w:semiHidden/>
+    <w:unhideWhenUsed/>
+    <w:qFormat/>
+    <w:rsid w:val="00555EC9"/>
+    <w:pPr>
+      <w:outlineLvl w:val="9"/>
+    </w:pPr>
+  </w:style>
+  <w:style w:type="character" w:styleId="FollowedHyperlink">
+    <w:name w:val="FollowedHyperlink"/>
+    <w:basedOn w:val="DefaultParagraphFont"/>
+    <w:uiPriority w:val="99"/>
+    <w:semiHidden/>
+    <w:unhideWhenUsed/>
+    <w:rsid w:val="008C1B42"/>
+    <w:rPr>
+      <w:color w:val="954F72" w:themeColor="followedHyperlink"/>
+      <w:u w:val="single"/>
+    </w:rPr>
   </w:style>
 </w:styles>
 </file>
@@ -3858,4 +4623,16 @@
     </a:ext>
   </a:extLst>
 </a:theme>
+</file>
+
+<file path=customXml/item1.xml><?xml version="1.0" encoding="utf-8"?>
+<b:Sources xmlns:b="http://schemas.openxmlformats.org/officeDocument/2006/bibliography" xmlns="http://schemas.openxmlformats.org/officeDocument/2006/bibliography" SelectedStyle="\APASixthEditionOfficeOnline.xsl" StyleName="APA" Version="6"/>
+</file>
+
+<file path=customXml/itemProps1.xml><?xml version="1.0" encoding="utf-8"?>
+<ds:datastoreItem xmlns:ds="http://schemas.openxmlformats.org/officeDocument/2006/customXml" ds:itemID="{3C230352-A91D-4745-AC6D-EF532C0C260E}">
+  <ds:schemaRefs>
+    <ds:schemaRef ds:uri="http://schemas.openxmlformats.org/officeDocument/2006/bibliography"/>
+  </ds:schemaRefs>
+</ds:datastoreItem>
 </file>
</xml_diff>